<commit_message>
add comment -> incorrect requirement
</commit_message>
<xml_diff>
--- a/OOP/Exams/done_22_08_2022/01. High Quality Structure_Problem Description.docx
+++ b/OOP/Exams/done_22_08_2022/01. High Quality Structure_Problem Description.docx
@@ -1,10 +1,10 @@
 
 <file path=word/document.xml><?xml version="1.0" encoding="utf-8"?>
-<w:document xmlns:wpc="http://schemas.microsoft.com/office/word/2010/wordprocessingCanvas" xmlns:cx="http://schemas.microsoft.com/office/drawing/2014/chartex" xmlns:cx1="http://schemas.microsoft.com/office/drawing/2015/9/8/chartex" xmlns:cx2="http://schemas.microsoft.com/office/drawing/2015/10/21/chartex" xmlns:cx3="http://schemas.microsoft.com/office/drawing/2016/5/9/chartex" xmlns:cx4="http://schemas.microsoft.com/office/drawing/2016/5/10/chartex" xmlns:cx5="http://schemas.microsoft.com/office/drawing/2016/5/11/chartex" xmlns:cx6="http://schemas.microsoft.com/office/drawing/2016/5/12/chartex" xmlns:cx7="http://schemas.microsoft.com/office/drawing/2016/5/13/chartex" xmlns:cx8="http://schemas.microsoft.com/office/drawing/2016/5/14/chartex" xmlns:mc="http://schemas.openxmlformats.org/markup-compatibility/2006" xmlns:aink="http://schemas.microsoft.com/office/drawing/2016/ink" xmlns:am3d="http://schemas.microsoft.com/office/drawing/2017/model3d" xmlns:o="urn:schemas-microsoft-com:office:office" xmlns:oel="http://schemas.microsoft.com/office/2019/extlst" xmlns:r="http://schemas.openxmlformats.org/officeDocument/2006/relationships" xmlns:m="http://schemas.openxmlformats.org/officeDocument/2006/math" xmlns:v="urn:schemas-microsoft-com:vml" xmlns:wp14="http://schemas.microsoft.com/office/word/2010/wordprocessingDrawing" xmlns:wp="http://schemas.openxmlformats.org/drawingml/2006/wordprocessingDrawing" xmlns:w10="urn:schemas-microsoft-com:office:word" xmlns:w="http://schemas.openxmlformats.org/wordprocessingml/2006/main" xmlns:w14="http://schemas.microsoft.com/office/word/2010/wordml" xmlns:w15="http://schemas.microsoft.com/office/word/2012/wordml" xmlns:w16cex="http://schemas.microsoft.com/office/word/2018/wordml/cex" xmlns:w16cid="http://schemas.microsoft.com/office/word/2016/wordml/cid" xmlns:w16="http://schemas.microsoft.com/office/word/2018/wordml" xmlns:w16sdtdh="http://schemas.microsoft.com/office/word/2020/wordml/sdtdatahash" xmlns:w16se="http://schemas.microsoft.com/office/word/2015/wordml/symex" xmlns:wpg="http://schemas.microsoft.com/office/word/2010/wordprocessingGroup" xmlns:wpi="http://schemas.microsoft.com/office/word/2010/wordprocessingInk" xmlns:wne="http://schemas.microsoft.com/office/word/2006/wordml" xmlns:wps="http://schemas.microsoft.com/office/word/2010/wordprocessingShape" mc:Ignorable="w14 w15 w16se w16cid w16 w16cex w16sdtdh wp14">
+<w:document xmlns:wpc="http://schemas.microsoft.com/office/word/2010/wordprocessingCanvas" xmlns:cx="http://schemas.microsoft.com/office/drawing/2014/chartex" xmlns:cx1="http://schemas.microsoft.com/office/drawing/2015/9/8/chartex" xmlns:cx2="http://schemas.microsoft.com/office/drawing/2015/10/21/chartex" xmlns:cx3="http://schemas.microsoft.com/office/drawing/2016/5/9/chartex" xmlns:cx4="http://schemas.microsoft.com/office/drawing/2016/5/10/chartex" xmlns:cx5="http://schemas.microsoft.com/office/drawing/2016/5/11/chartex" xmlns:cx6="http://schemas.microsoft.com/office/drawing/2016/5/12/chartex" xmlns:cx7="http://schemas.microsoft.com/office/drawing/2016/5/13/chartex" xmlns:cx8="http://schemas.microsoft.com/office/drawing/2016/5/14/chartex" xmlns:mc="http://schemas.openxmlformats.org/markup-compatibility/2006" xmlns:aink="http://schemas.microsoft.com/office/drawing/2016/ink" xmlns:am3d="http://schemas.microsoft.com/office/drawing/2017/model3d" xmlns:o="urn:schemas-microsoft-com:office:office" xmlns:r="http://schemas.openxmlformats.org/officeDocument/2006/relationships" xmlns:m="http://schemas.openxmlformats.org/officeDocument/2006/math" xmlns:v="urn:schemas-microsoft-com:vml" xmlns:wp14="http://schemas.microsoft.com/office/word/2010/wordprocessingDrawing" xmlns:wp="http://schemas.openxmlformats.org/drawingml/2006/wordprocessingDrawing" xmlns:w10="urn:schemas-microsoft-com:office:word" xmlns:w="http://schemas.openxmlformats.org/wordprocessingml/2006/main" xmlns:w14="http://schemas.microsoft.com/office/word/2010/wordml" xmlns:w15="http://schemas.microsoft.com/office/word/2012/wordml" xmlns:w16cex="http://schemas.microsoft.com/office/word/2018/wordml/cex" xmlns:w16cid="http://schemas.microsoft.com/office/word/2016/wordml/cid" xmlns:w16="http://schemas.microsoft.com/office/word/2018/wordml" xmlns:w16se="http://schemas.microsoft.com/office/word/2015/wordml/symex" xmlns:wpg="http://schemas.microsoft.com/office/word/2010/wordprocessingGroup" xmlns:wpi="http://schemas.microsoft.com/office/word/2010/wordprocessingInk" xmlns:wne="http://schemas.microsoft.com/office/word/2006/wordml" xmlns:wps="http://schemas.microsoft.com/office/word/2010/wordprocessingShape" mc:Ignorable="w14 w15 w16se w16cid w16 w16cex wp14">
   <w:body>
     <w:p>
       <w:pPr>
-        <w:pStyle w:val="1"/>
+        <w:pStyle w:val="Heading1"/>
         <w:spacing w:before="0" w:after="120"/>
         <w:jc w:val="center"/>
         <w:rPr>
@@ -113,7 +113,7 @@
     </w:p>
     <w:p>
       <w:pPr>
-        <w:pStyle w:val="1"/>
+        <w:pStyle w:val="Heading1"/>
         <w:spacing w:before="0" w:after="120"/>
       </w:pPr>
       <w:r>
@@ -128,7 +128,7 @@
     </w:p>
     <w:p>
       <w:pPr>
-        <w:pStyle w:val="2"/>
+        <w:pStyle w:val="Heading2"/>
         <w:numPr>
           <w:ilvl w:val="0"/>
           <w:numId w:val="0"/>
@@ -169,7 +169,31 @@
           <w:sz w:val="22"/>
           <w:szCs w:val="22"/>
         </w:rPr>
-        <w:t xml:space="preserve">what lies beneath Earth’surface. We visit different museums that provide an insight into the history of humankind and our home – the Earth. You have been </w:t>
+        <w:t xml:space="preserve">what lies beneath </w:t>
+      </w:r>
+      <w:proofErr w:type="spellStart"/>
+      <w:r>
+        <w:rPr>
+          <w:rFonts w:eastAsiaTheme="minorHAnsi" w:cstheme="minorBidi"/>
+          <w:b w:val="0"/>
+          <w:bCs w:val="0"/>
+          <w:color w:val="auto"/>
+          <w:sz w:val="22"/>
+          <w:szCs w:val="22"/>
+        </w:rPr>
+        <w:t>Earth’surface</w:t>
+      </w:r>
+      <w:proofErr w:type="spellEnd"/>
+      <w:r>
+        <w:rPr>
+          <w:rFonts w:eastAsiaTheme="minorHAnsi" w:cstheme="minorBidi"/>
+          <w:b w:val="0"/>
+          <w:bCs w:val="0"/>
+          <w:color w:val="auto"/>
+          <w:sz w:val="22"/>
+          <w:szCs w:val="22"/>
+        </w:rPr>
+        <w:t xml:space="preserve">. We visit different museums that provide an insight into the history of humankind and our home – the Earth. You have been </w:t>
       </w:r>
       <w:r>
         <w:rPr>
@@ -252,7 +276,7 @@
     </w:p>
     <w:p>
       <w:pPr>
-        <w:pStyle w:val="2"/>
+        <w:pStyle w:val="Heading2"/>
       </w:pPr>
       <w:r>
         <w:t>Setup</w:t>
@@ -260,7 +284,7 @@
     </w:p>
     <w:p>
       <w:pPr>
-        <w:pStyle w:val="a8"/>
+        <w:pStyle w:val="ListParagraph"/>
         <w:numPr>
           <w:ilvl w:val="0"/>
           <w:numId w:val="2"/>
@@ -279,6 +303,7 @@
       <w:r>
         <w:t xml:space="preserve"> </w:t>
       </w:r>
+      <w:proofErr w:type="spellStart"/>
       <w:r>
         <w:rPr>
           <w:b/>
@@ -293,6 +318,7 @@
         </w:rPr>
         <w:t>r</w:t>
       </w:r>
+      <w:proofErr w:type="spellEnd"/>
       <w:r>
         <w:t xml:space="preserve"> package in every task </w:t>
       </w:r>
@@ -309,7 +335,7 @@
     </w:p>
     <w:p>
       <w:pPr>
-        <w:pStyle w:val="a8"/>
+        <w:pStyle w:val="ListParagraph"/>
         <w:numPr>
           <w:ilvl w:val="0"/>
           <w:numId w:val="2"/>
@@ -333,7 +359,7 @@
     </w:p>
     <w:p>
       <w:pPr>
-        <w:pStyle w:val="a8"/>
+        <w:pStyle w:val="ListParagraph"/>
         <w:numPr>
           <w:ilvl w:val="0"/>
           <w:numId w:val="2"/>
@@ -366,7 +392,7 @@
     </w:p>
     <w:p>
       <w:pPr>
-        <w:pStyle w:val="a8"/>
+        <w:pStyle w:val="ListParagraph"/>
         <w:numPr>
           <w:ilvl w:val="0"/>
           <w:numId w:val="2"/>
@@ -396,7 +422,7 @@
     </w:p>
     <w:p>
       <w:pPr>
-        <w:pStyle w:val="a8"/>
+        <w:pStyle w:val="ListParagraph"/>
         <w:numPr>
           <w:ilvl w:val="1"/>
           <w:numId w:val="3"/>
@@ -450,7 +476,7 @@
     </w:p>
     <w:p>
       <w:pPr>
-        <w:pStyle w:val="a8"/>
+        <w:pStyle w:val="ListParagraph"/>
         <w:numPr>
           <w:ilvl w:val="0"/>
           <w:numId w:val="3"/>
@@ -496,7 +522,7 @@
     </w:p>
     <w:p>
       <w:pPr>
-        <w:pStyle w:val="a8"/>
+        <w:pStyle w:val="ListParagraph"/>
         <w:numPr>
           <w:ilvl w:val="0"/>
           <w:numId w:val="3"/>
@@ -518,7 +544,7 @@
     </w:p>
     <w:p>
       <w:pPr>
-        <w:pStyle w:val="2"/>
+        <w:pStyle w:val="Heading2"/>
         <w:jc w:val="both"/>
       </w:pPr>
       <w:r>
@@ -707,6 +733,7 @@
         </w:rPr>
         <w:t xml:space="preserve">There are also 2 repositories: a </w:t>
       </w:r>
+      <w:proofErr w:type="spellStart"/>
       <w:r>
         <w:rPr>
           <w:rFonts w:ascii="Consolas" w:hAnsi="Consolas"/>
@@ -723,6 +750,7 @@
         </w:rPr>
         <w:t>Repository</w:t>
       </w:r>
+      <w:proofErr w:type="spellEnd"/>
       <w:r>
         <w:rPr>
           <w:rFonts w:cstheme="minorHAnsi"/>
@@ -774,7 +802,7 @@
     </w:p>
     <w:p>
       <w:pPr>
-        <w:pStyle w:val="3"/>
+        <w:pStyle w:val="Heading3"/>
         <w:jc w:val="both"/>
       </w:pPr>
       <w:r>
@@ -841,7 +869,7 @@
     </w:p>
     <w:p>
       <w:pPr>
-        <w:pStyle w:val="4"/>
+        <w:pStyle w:val="Heading4"/>
         <w:jc w:val="both"/>
         <w:rPr>
           <w:lang w:val="bg-BG"/>
@@ -853,7 +881,7 @@
     </w:p>
     <w:p>
       <w:pPr>
-        <w:pStyle w:val="a8"/>
+        <w:pStyle w:val="ListParagraph"/>
         <w:numPr>
           <w:ilvl w:val="0"/>
           <w:numId w:val="4"/>
@@ -901,7 +929,7 @@
     </w:p>
     <w:p>
       <w:pPr>
-        <w:pStyle w:val="a8"/>
+        <w:pStyle w:val="ListParagraph"/>
         <w:numPr>
           <w:ilvl w:val="1"/>
           <w:numId w:val="4"/>
@@ -935,6 +963,7 @@
       <w:r>
         <w:t xml:space="preserve"> (containing only whitespaces), throw a </w:t>
       </w:r>
+      <w:proofErr w:type="spellStart"/>
       <w:r>
         <w:rPr>
           <w:rFonts w:ascii="Consolas" w:hAnsi="Consolas"/>
@@ -943,6 +972,7 @@
         </w:rPr>
         <w:t>NullPointerException</w:t>
       </w:r>
+      <w:proofErr w:type="spellEnd"/>
       <w:r>
         <w:t xml:space="preserve"> with the following message</w:t>
       </w:r>
@@ -984,7 +1014,7 @@
     </w:p>
     <w:p>
       <w:pPr>
-        <w:pStyle w:val="a8"/>
+        <w:pStyle w:val="ListParagraph"/>
         <w:numPr>
           <w:ilvl w:val="1"/>
           <w:numId w:val="4"/>
@@ -1019,7 +1049,7 @@
     </w:p>
     <w:p>
       <w:pPr>
-        <w:pStyle w:val="a8"/>
+        <w:pStyle w:val="ListParagraph"/>
         <w:numPr>
           <w:ilvl w:val="0"/>
           <w:numId w:val="4"/>
@@ -1070,7 +1100,7 @@
     </w:p>
     <w:p>
       <w:pPr>
-        <w:pStyle w:val="a8"/>
+        <w:pStyle w:val="ListParagraph"/>
         <w:numPr>
           <w:ilvl w:val="1"/>
           <w:numId w:val="4"/>
@@ -1127,7 +1157,7 @@
     </w:p>
     <w:p>
       <w:pPr>
-        <w:pStyle w:val="a8"/>
+        <w:pStyle w:val="ListParagraph"/>
         <w:numPr>
           <w:ilvl w:val="1"/>
           <w:numId w:val="4"/>
@@ -1157,6 +1187,7 @@
         </w:rPr>
         <w:t xml:space="preserve"> number, throw an </w:t>
       </w:r>
+      <w:proofErr w:type="spellStart"/>
       <w:r>
         <w:rPr>
           <w:rFonts w:ascii="Consolas" w:hAnsi="Consolas"/>
@@ -1164,6 +1195,7 @@
         </w:rPr>
         <w:t>IllegalArgumentException</w:t>
       </w:r>
+      <w:proofErr w:type="spellEnd"/>
       <w:r>
         <w:rPr>
           <w:rFonts w:ascii="Consolas" w:hAnsi="Consolas"/>
@@ -1248,7 +1280,7 @@
     </w:p>
     <w:p>
       <w:pPr>
-        <w:pStyle w:val="a8"/>
+        <w:pStyle w:val="ListParagraph"/>
         <w:numPr>
           <w:ilvl w:val="0"/>
           <w:numId w:val="4"/>
@@ -1286,7 +1318,7 @@
     </w:p>
     <w:p>
       <w:pPr>
-        <w:pStyle w:val="a8"/>
+        <w:pStyle w:val="ListParagraph"/>
         <w:numPr>
           <w:ilvl w:val="1"/>
           <w:numId w:val="4"/>
@@ -1337,7 +1369,7 @@
     </w:p>
     <w:p>
       <w:pPr>
-        <w:pStyle w:val="4"/>
+        <w:pStyle w:val="Heading4"/>
         <w:tabs>
           <w:tab w:val="center" w:pos="5217"/>
         </w:tabs>
@@ -1349,7 +1381,7 @@
     </w:p>
     <w:p>
       <w:pPr>
-        <w:pStyle w:val="5"/>
+        <w:pStyle w:val="Heading5"/>
         <w:jc w:val="both"/>
         <w:rPr>
           <w:rFonts w:ascii="Consolas" w:hAnsi="Consolas"/>
@@ -1461,7 +1493,7 @@
     </w:p>
     <w:p>
       <w:pPr>
-        <w:pStyle w:val="a8"/>
+        <w:pStyle w:val="ListParagraph"/>
         <w:numPr>
           <w:ilvl w:val="0"/>
           <w:numId w:val="10"/>
@@ -1513,7 +1545,7 @@
     </w:p>
     <w:p>
       <w:pPr>
-        <w:pStyle w:val="a8"/>
+        <w:pStyle w:val="ListParagraph"/>
         <w:numPr>
           <w:ilvl w:val="0"/>
           <w:numId w:val="5"/>
@@ -1575,7 +1607,7 @@
     </w:p>
     <w:p>
       <w:pPr>
-        <w:pStyle w:val="a8"/>
+        <w:pStyle w:val="ListParagraph"/>
         <w:numPr>
           <w:ilvl w:val="0"/>
           <w:numId w:val="5"/>
@@ -1591,7 +1623,7 @@
     </w:p>
     <w:p>
       <w:pPr>
-        <w:pStyle w:val="5"/>
+        <w:pStyle w:val="Heading5"/>
         <w:jc w:val="both"/>
         <w:rPr>
           <w:rFonts w:ascii="Consolas" w:hAnsi="Consolas"/>
@@ -1672,6 +1704,7 @@
       <w:r>
         <w:t xml:space="preserve"> method returns </w:t>
       </w:r>
+      <w:proofErr w:type="spellStart"/>
       <w:r>
         <w:rPr>
           <w:b/>
@@ -1679,6 +1712,7 @@
         </w:rPr>
         <w:t>boolean</w:t>
       </w:r>
+      <w:proofErr w:type="spellEnd"/>
       <w:r>
         <w:t xml:space="preserve">. Tell us if the energy </w:t>
       </w:r>
@@ -1691,7 +1725,7 @@
     </w:p>
     <w:p>
       <w:pPr>
-        <w:pStyle w:val="4"/>
+        <w:pStyle w:val="Heading4"/>
         <w:jc w:val="both"/>
         <w:rPr>
           <w:lang w:val="bg-BG"/>
@@ -1765,7 +1799,7 @@
     </w:p>
     <w:p>
       <w:pPr>
-        <w:pStyle w:val="4"/>
+        <w:pStyle w:val="Heading4"/>
         <w:jc w:val="both"/>
         <w:rPr>
           <w:noProof/>
@@ -2131,7 +2165,7 @@
     </w:p>
     <w:p>
       <w:pPr>
-        <w:pStyle w:val="3"/>
+        <w:pStyle w:val="Heading3"/>
         <w:jc w:val="both"/>
       </w:pPr>
       <w:r>
@@ -2145,6 +2179,7 @@
       <w:r>
         <w:t xml:space="preserve">The </w:t>
       </w:r>
+      <w:proofErr w:type="spellStart"/>
       <w:r>
         <w:rPr>
           <w:b/>
@@ -2158,6 +2193,7 @@
         </w:rPr>
         <w:t>Museum</w:t>
       </w:r>
+      <w:proofErr w:type="spellEnd"/>
       <w:r>
         <w:t xml:space="preserve"> </w:t>
       </w:r>
@@ -2197,7 +2233,7 @@
     </w:p>
     <w:p>
       <w:pPr>
-        <w:pStyle w:val="4"/>
+        <w:pStyle w:val="Heading4"/>
         <w:jc w:val="both"/>
         <w:rPr>
           <w:lang w:val="bg-BG"/>
@@ -2209,7 +2245,7 @@
     </w:p>
     <w:p>
       <w:pPr>
-        <w:pStyle w:val="a8"/>
+        <w:pStyle w:val="ListParagraph"/>
         <w:numPr>
           <w:ilvl w:val="0"/>
           <w:numId w:val="4"/>
@@ -2271,7 +2307,7 @@
     </w:p>
     <w:p>
       <w:pPr>
-        <w:pStyle w:val="4"/>
+        <w:pStyle w:val="Heading4"/>
         <w:jc w:val="both"/>
         <w:rPr>
           <w:lang w:val="bg-BG"/>
@@ -2310,7 +2346,7 @@
     </w:p>
     <w:p>
       <w:pPr>
-        <w:pStyle w:val="3"/>
+        <w:pStyle w:val="Heading3"/>
         <w:jc w:val="both"/>
         <w:rPr>
           <w:noProof/>
@@ -2327,6 +2363,7 @@
       <w:r>
         <w:t xml:space="preserve">The </w:t>
       </w:r>
+      <w:proofErr w:type="spellStart"/>
       <w:r>
         <w:rPr>
           <w:rFonts w:ascii="Consolas" w:hAnsi="Consolas"/>
@@ -2343,6 +2380,7 @@
         </w:rPr>
         <w:t>Impl</w:t>
       </w:r>
+      <w:proofErr w:type="spellEnd"/>
       <w:r>
         <w:t xml:space="preserve"> class holds information about the </w:t>
       </w:r>
@@ -2385,7 +2423,7 @@
     </w:p>
     <w:p>
       <w:pPr>
-        <w:pStyle w:val="4"/>
+        <w:pStyle w:val="Heading4"/>
         <w:jc w:val="both"/>
         <w:rPr>
           <w:lang w:val="bg-BG"/>
@@ -2397,7 +2435,7 @@
     </w:p>
     <w:p>
       <w:pPr>
-        <w:pStyle w:val="a8"/>
+        <w:pStyle w:val="ListParagraph"/>
         <w:numPr>
           <w:ilvl w:val="0"/>
           <w:numId w:val="4"/>
@@ -2436,7 +2474,7 @@
     </w:p>
     <w:p>
       <w:pPr>
-        <w:pStyle w:val="a8"/>
+        <w:pStyle w:val="ListParagraph"/>
         <w:numPr>
           <w:ilvl w:val="1"/>
           <w:numId w:val="4"/>
@@ -2480,6 +2518,7 @@
       <w:r>
         <w:t xml:space="preserve"> (containing only whitespaces), throw a </w:t>
       </w:r>
+      <w:proofErr w:type="spellStart"/>
       <w:r>
         <w:rPr>
           <w:rFonts w:ascii="Consolas" w:hAnsi="Consolas"/>
@@ -2488,6 +2527,7 @@
         </w:rPr>
         <w:t>NullPointerException</w:t>
       </w:r>
+      <w:proofErr w:type="spellEnd"/>
       <w:r>
         <w:t xml:space="preserve"> with the following message</w:t>
       </w:r>
@@ -2522,7 +2562,7 @@
     </w:p>
     <w:p>
       <w:pPr>
-        <w:pStyle w:val="a8"/>
+        <w:pStyle w:val="ListParagraph"/>
         <w:numPr>
           <w:ilvl w:val="0"/>
           <w:numId w:val="4"/>
@@ -2579,7 +2619,7 @@
     </w:p>
     <w:p>
       <w:pPr>
-        <w:pStyle w:val="4"/>
+        <w:pStyle w:val="Heading4"/>
         <w:jc w:val="both"/>
         <w:rPr>
           <w:lang w:val="bg-BG"/>
@@ -2610,7 +2650,7 @@
     </w:p>
     <w:p>
       <w:pPr>
-        <w:pStyle w:val="3"/>
+        <w:pStyle w:val="Heading3"/>
         <w:jc w:val="both"/>
         <w:rPr>
           <w:noProof/>
@@ -2631,6 +2671,7 @@
       <w:r>
         <w:t xml:space="preserve">The </w:t>
       </w:r>
+      <w:proofErr w:type="spellStart"/>
       <w:r>
         <w:rPr>
           <w:rFonts w:ascii="Consolas" w:hAnsi="Consolas"/>
@@ -2645,9 +2686,11 @@
         </w:rPr>
         <w:t>Impl</w:t>
       </w:r>
+      <w:proofErr w:type="spellEnd"/>
       <w:r>
         <w:t xml:space="preserve"> class holds the main action, which is the </w:t>
       </w:r>
+      <w:proofErr w:type="spellStart"/>
       <w:r>
         <w:rPr>
           <w:rFonts w:ascii="Consolas" w:hAnsi="Consolas"/>
@@ -2655,6 +2698,7 @@
         </w:rPr>
         <w:t>startOperation</w:t>
       </w:r>
+      <w:proofErr w:type="spellEnd"/>
       <w:r>
         <w:t xml:space="preserve"> method.</w:t>
       </w:r>
@@ -2664,7 +2708,7 @@
     </w:p>
     <w:p>
       <w:pPr>
-        <w:pStyle w:val="4"/>
+        <w:pStyle w:val="Heading4"/>
         <w:tabs>
           <w:tab w:val="center" w:pos="5217"/>
         </w:tabs>
@@ -2676,7 +2720,7 @@
     </w:p>
     <w:p>
       <w:pPr>
-        <w:pStyle w:val="5"/>
+        <w:pStyle w:val="Heading5"/>
         <w:rPr>
           <w:rFonts w:ascii="Consolas" w:hAnsi="Consolas"/>
           <w:lang w:val="bg-BG"/>
@@ -2689,12 +2733,14 @@
         </w:rPr>
         <w:t xml:space="preserve">void </w:t>
       </w:r>
+      <w:proofErr w:type="spellStart"/>
       <w:r>
         <w:rPr>
           <w:rFonts w:ascii="Consolas" w:hAnsi="Consolas"/>
         </w:rPr>
         <w:t>startOperation</w:t>
       </w:r>
+      <w:proofErr w:type="spellEnd"/>
       <w:r>
         <w:rPr>
           <w:rFonts w:ascii="Consolas" w:hAnsi="Consolas"/>
@@ -2714,12 +2760,14 @@
         </w:rPr>
         <w:t xml:space="preserve"> </w:t>
       </w:r>
+      <w:proofErr w:type="spellStart"/>
       <w:r>
         <w:rPr>
           <w:rFonts w:ascii="Consolas" w:hAnsi="Consolas"/>
         </w:rPr>
         <w:t>spot</w:t>
       </w:r>
+      <w:proofErr w:type="spellEnd"/>
       <w:r>
         <w:rPr>
           <w:rFonts w:ascii="Consolas" w:hAnsi="Consolas"/>
@@ -2767,6 +2815,7 @@
       <w:r>
         <w:t xml:space="preserve">Here is how the </w:t>
       </w:r>
+      <w:proofErr w:type="spellStart"/>
       <w:r>
         <w:rPr>
           <w:rFonts w:ascii="Consolas" w:hAnsi="Consolas"/>
@@ -2774,13 +2823,14 @@
         </w:rPr>
         <w:t>startOperation</w:t>
       </w:r>
+      <w:proofErr w:type="spellEnd"/>
       <w:r>
         <w:t xml:space="preserve"> method works:</w:t>
       </w:r>
     </w:p>
     <w:p>
       <w:pPr>
-        <w:pStyle w:val="a8"/>
+        <w:pStyle w:val="ListParagraph"/>
         <w:numPr>
           <w:ilvl w:val="0"/>
           <w:numId w:val="10"/>
@@ -2826,7 +2876,7 @@
     </w:p>
     <w:p>
       <w:pPr>
-        <w:pStyle w:val="a8"/>
+        <w:pStyle w:val="ListParagraph"/>
         <w:numPr>
           <w:ilvl w:val="0"/>
           <w:numId w:val="10"/>
@@ -2875,7 +2925,7 @@
     </w:p>
     <w:p>
       <w:pPr>
-        <w:pStyle w:val="a8"/>
+        <w:pStyle w:val="ListParagraph"/>
         <w:numPr>
           <w:ilvl w:val="0"/>
           <w:numId w:val="10"/>
@@ -2918,7 +2968,7 @@
     </w:p>
     <w:p>
       <w:pPr>
-        <w:pStyle w:val="a8"/>
+        <w:pStyle w:val="ListParagraph"/>
         <w:numPr>
           <w:ilvl w:val="0"/>
           <w:numId w:val="10"/>
@@ -2981,7 +3031,7 @@
     </w:p>
     <w:p>
       <w:pPr>
-        <w:pStyle w:val="a8"/>
+        <w:pStyle w:val="ListParagraph"/>
         <w:numPr>
           <w:ilvl w:val="0"/>
           <w:numId w:val="10"/>
@@ -3037,7 +3087,7 @@
     </w:p>
     <w:p>
       <w:pPr>
-        <w:pStyle w:val="a8"/>
+        <w:pStyle w:val="ListParagraph"/>
         <w:numPr>
           <w:ilvl w:val="1"/>
           <w:numId w:val="10"/>
@@ -3074,7 +3124,7 @@
     </w:p>
     <w:p>
       <w:pPr>
-        <w:pStyle w:val="3"/>
+        <w:pStyle w:val="Heading3"/>
         <w:rPr>
           <w:noProof/>
         </w:rPr>
@@ -3099,6 +3149,7 @@
       <w:r>
         <w:t xml:space="preserve">he </w:t>
       </w:r>
+      <w:proofErr w:type="spellStart"/>
       <w:r>
         <w:rPr>
           <w:b/>
@@ -3113,6 +3164,7 @@
         </w:rPr>
         <w:t>Repository</w:t>
       </w:r>
+      <w:proofErr w:type="spellEnd"/>
       <w:r>
         <w:t xml:space="preserve"> class is a </w:t>
       </w:r>
@@ -3139,7 +3191,7 @@
     </w:p>
     <w:p>
       <w:pPr>
-        <w:pStyle w:val="4"/>
+        <w:pStyle w:val="Heading4"/>
         <w:jc w:val="both"/>
         <w:rPr>
           <w:lang w:val="bg-BG"/>
@@ -3151,7 +3203,7 @@
     </w:p>
     <w:p>
       <w:pPr>
-        <w:pStyle w:val="a8"/>
+        <w:pStyle w:val="ListParagraph"/>
         <w:numPr>
           <w:ilvl w:val="0"/>
           <w:numId w:val="4"/>
@@ -3201,7 +3253,7 @@
     </w:p>
     <w:p>
       <w:pPr>
-        <w:pStyle w:val="4"/>
+        <w:pStyle w:val="Heading4"/>
         <w:tabs>
           <w:tab w:val="center" w:pos="5217"/>
         </w:tabs>
@@ -3213,7 +3265,7 @@
     </w:p>
     <w:p>
       <w:pPr>
-        <w:pStyle w:val="5"/>
+        <w:pStyle w:val="Heading5"/>
         <w:rPr>
           <w:rFonts w:ascii="Consolas" w:hAnsi="Consolas"/>
           <w:noProof/>
@@ -3277,7 +3329,7 @@
     </w:p>
     <w:p>
       <w:pPr>
-        <w:pStyle w:val="a8"/>
+        <w:pStyle w:val="ListParagraph"/>
         <w:numPr>
           <w:ilvl w:val="0"/>
           <w:numId w:val="8"/>
@@ -3308,7 +3360,7 @@
     </w:p>
     <w:p>
       <w:pPr>
-        <w:pStyle w:val="a8"/>
+        <w:pStyle w:val="ListParagraph"/>
         <w:numPr>
           <w:ilvl w:val="0"/>
           <w:numId w:val="8"/>
@@ -3348,7 +3400,7 @@
     </w:p>
     <w:p>
       <w:pPr>
-        <w:pStyle w:val="a8"/>
+        <w:pStyle w:val="ListParagraph"/>
         <w:numPr>
           <w:ilvl w:val="1"/>
           <w:numId w:val="8"/>
@@ -3382,7 +3434,7 @@
     </w:p>
     <w:p>
       <w:pPr>
-        <w:pStyle w:val="5"/>
+        <w:pStyle w:val="Heading5"/>
         <w:rPr>
           <w:rFonts w:ascii="Consolas" w:hAnsi="Consolas"/>
           <w:noProof/>
@@ -3412,7 +3464,7 @@
     </w:p>
     <w:p>
       <w:pPr>
-        <w:pStyle w:val="a8"/>
+        <w:pStyle w:val="ListParagraph"/>
         <w:numPr>
           <w:ilvl w:val="0"/>
           <w:numId w:val="9"/>
@@ -3455,7 +3507,7 @@
     </w:p>
     <w:p>
       <w:pPr>
-        <w:pStyle w:val="5"/>
+        <w:pStyle w:val="Heading5"/>
         <w:rPr>
           <w:rFonts w:ascii="Consolas" w:hAnsi="Consolas"/>
           <w:noProof/>
@@ -3493,7 +3545,7 @@
     </w:p>
     <w:p>
       <w:pPr>
-        <w:pStyle w:val="a8"/>
+        <w:pStyle w:val="ListParagraph"/>
         <w:numPr>
           <w:ilvl w:val="0"/>
           <w:numId w:val="9"/>
@@ -3512,7 +3564,7 @@
     </w:p>
     <w:p>
       <w:pPr>
-        <w:pStyle w:val="a8"/>
+        <w:pStyle w:val="ListParagraph"/>
         <w:numPr>
           <w:ilvl w:val="0"/>
           <w:numId w:val="9"/>
@@ -3531,7 +3583,7 @@
     </w:p>
     <w:p>
       <w:pPr>
-        <w:pStyle w:val="5"/>
+        <w:pStyle w:val="Heading5"/>
         <w:rPr>
           <w:rFonts w:ascii="Consolas" w:hAnsi="Consolas"/>
           <w:noProof/>
@@ -3575,7 +3627,7 @@
     </w:p>
     <w:p>
       <w:pPr>
-        <w:pStyle w:val="a8"/>
+        <w:pStyle w:val="ListParagraph"/>
         <w:numPr>
           <w:ilvl w:val="0"/>
           <w:numId w:val="9"/>
@@ -3594,7 +3646,7 @@
     </w:p>
     <w:p>
       <w:pPr>
-        <w:pStyle w:val="3"/>
+        <w:pStyle w:val="Heading3"/>
         <w:rPr>
           <w:noProof/>
         </w:rPr>
@@ -3616,6 +3668,7 @@
       <w:r>
         <w:t xml:space="preserve">The </w:t>
       </w:r>
+      <w:proofErr w:type="spellStart"/>
       <w:r>
         <w:rPr>
           <w:b/>
@@ -3637,6 +3690,7 @@
         </w:rPr>
         <w:t>epository</w:t>
       </w:r>
+      <w:proofErr w:type="spellEnd"/>
       <w:r>
         <w:t xml:space="preserve"> </w:t>
       </w:r>
@@ -3675,7 +3729,7 @@
     </w:p>
     <w:p>
       <w:pPr>
-        <w:pStyle w:val="4"/>
+        <w:pStyle w:val="Heading4"/>
         <w:jc w:val="both"/>
         <w:rPr>
           <w:lang w:val="bg-BG"/>
@@ -3687,7 +3741,7 @@
     </w:p>
     <w:p>
       <w:pPr>
-        <w:pStyle w:val="a8"/>
+        <w:pStyle w:val="ListParagraph"/>
         <w:numPr>
           <w:ilvl w:val="0"/>
           <w:numId w:val="4"/>
@@ -3735,7 +3789,7 @@
     </w:p>
     <w:p>
       <w:pPr>
-        <w:pStyle w:val="4"/>
+        <w:pStyle w:val="Heading4"/>
         <w:tabs>
           <w:tab w:val="center" w:pos="5217"/>
         </w:tabs>
@@ -3747,7 +3801,7 @@
     </w:p>
     <w:p>
       <w:pPr>
-        <w:pStyle w:val="5"/>
+        <w:pStyle w:val="Heading5"/>
         <w:rPr>
           <w:rFonts w:ascii="Consolas" w:hAnsi="Consolas"/>
           <w:noProof/>
@@ -3811,7 +3865,7 @@
     </w:p>
     <w:p>
       <w:pPr>
-        <w:pStyle w:val="a8"/>
+        <w:pStyle w:val="ListParagraph"/>
         <w:numPr>
           <w:ilvl w:val="0"/>
           <w:numId w:val="8"/>
@@ -3842,7 +3896,7 @@
     </w:p>
     <w:p>
       <w:pPr>
-        <w:pStyle w:val="a8"/>
+        <w:pStyle w:val="ListParagraph"/>
         <w:numPr>
           <w:ilvl w:val="0"/>
           <w:numId w:val="8"/>
@@ -3873,7 +3927,7 @@
     </w:p>
     <w:p>
       <w:pPr>
-        <w:pStyle w:val="a8"/>
+        <w:pStyle w:val="ListParagraph"/>
         <w:numPr>
           <w:ilvl w:val="1"/>
           <w:numId w:val="8"/>
@@ -3907,7 +3961,7 @@
     </w:p>
     <w:p>
       <w:pPr>
-        <w:pStyle w:val="5"/>
+        <w:pStyle w:val="Heading5"/>
         <w:rPr>
           <w:rFonts w:ascii="Consolas" w:hAnsi="Consolas"/>
           <w:noProof/>
@@ -3965,7 +4019,7 @@
     </w:p>
     <w:p>
       <w:pPr>
-        <w:pStyle w:val="a8"/>
+        <w:pStyle w:val="ListParagraph"/>
         <w:numPr>
           <w:ilvl w:val="0"/>
           <w:numId w:val="9"/>
@@ -4005,7 +4059,7 @@
     </w:p>
     <w:p>
       <w:pPr>
-        <w:pStyle w:val="5"/>
+        <w:pStyle w:val="Heading5"/>
         <w:rPr>
           <w:rFonts w:ascii="Consolas" w:hAnsi="Consolas"/>
           <w:noProof/>
@@ -4035,7 +4089,7 @@
     </w:p>
     <w:p>
       <w:pPr>
-        <w:pStyle w:val="a8"/>
+        <w:pStyle w:val="ListParagraph"/>
         <w:numPr>
           <w:ilvl w:val="0"/>
           <w:numId w:val="9"/>
@@ -4054,7 +4108,7 @@
     </w:p>
     <w:p>
       <w:pPr>
-        <w:pStyle w:val="a8"/>
+        <w:pStyle w:val="ListParagraph"/>
         <w:numPr>
           <w:ilvl w:val="0"/>
           <w:numId w:val="9"/>
@@ -4073,7 +4127,7 @@
     </w:p>
     <w:p>
       <w:pPr>
-        <w:pStyle w:val="5"/>
+        <w:pStyle w:val="Heading5"/>
         <w:rPr>
           <w:rFonts w:ascii="Consolas" w:hAnsi="Consolas"/>
           <w:noProof/>
@@ -4117,7 +4171,7 @@
     </w:p>
     <w:p>
       <w:pPr>
-        <w:pStyle w:val="a8"/>
+        <w:pStyle w:val="ListParagraph"/>
         <w:numPr>
           <w:ilvl w:val="0"/>
           <w:numId w:val="9"/>
@@ -4139,7 +4193,7 @@
     </w:p>
     <w:p>
       <w:pPr>
-        <w:pStyle w:val="2"/>
+        <w:pStyle w:val="Heading2"/>
         <w:jc w:val="both"/>
       </w:pPr>
       <w:r>
@@ -4148,7 +4202,7 @@
     </w:p>
     <w:p>
       <w:pPr>
-        <w:pStyle w:val="3"/>
+        <w:pStyle w:val="Heading3"/>
         <w:jc w:val="both"/>
       </w:pPr>
       <w:r>
@@ -4291,7 +4345,7 @@
     </w:p>
     <w:p>
       <w:pPr>
-        <w:pStyle w:val="3"/>
+        <w:pStyle w:val="Heading3"/>
         <w:jc w:val="both"/>
       </w:pPr>
       <w:r>
@@ -4308,7 +4362,7 @@
     </w:p>
     <w:p>
       <w:pPr>
-        <w:pStyle w:val="4"/>
+        <w:pStyle w:val="Heading4"/>
         <w:jc w:val="both"/>
       </w:pPr>
       <w:r>
@@ -4329,7 +4383,7 @@
     </w:p>
     <w:p>
       <w:pPr>
-        <w:pStyle w:val="5"/>
+        <w:pStyle w:val="Heading5"/>
         <w:jc w:val="both"/>
       </w:pPr>
       <w:r>
@@ -4338,7 +4392,7 @@
     </w:p>
     <w:p>
       <w:pPr>
-        <w:pStyle w:val="a8"/>
+        <w:pStyle w:val="ListParagraph"/>
         <w:numPr>
           <w:ilvl w:val="0"/>
           <w:numId w:val="7"/>
@@ -4367,7 +4421,7 @@
     </w:p>
     <w:p>
       <w:pPr>
-        <w:pStyle w:val="a8"/>
+        <w:pStyle w:val="ListParagraph"/>
         <w:numPr>
           <w:ilvl w:val="0"/>
           <w:numId w:val="7"/>
@@ -4379,6 +4433,7 @@
           <w:b/>
         </w:rPr>
       </w:pPr>
+      <w:proofErr w:type="spellStart"/>
       <w:r>
         <w:rPr>
           <w:rFonts w:ascii="Consolas" w:hAnsi="Consolas"/>
@@ -4392,7 +4447,15 @@
           <w:rFonts w:ascii="Consolas" w:hAnsi="Consolas"/>
           <w:b/>
         </w:rPr>
-        <w:t xml:space="preserve">Name </w:t>
+        <w:t>Name</w:t>
+      </w:r>
+      <w:proofErr w:type="spellEnd"/>
+      <w:r>
+        <w:rPr>
+          <w:rFonts w:ascii="Consolas" w:hAnsi="Consolas"/>
+          <w:b/>
+        </w:rPr>
+        <w:t xml:space="preserve"> </w:t>
       </w:r>
       <w:r>
         <w:rPr>
@@ -4411,7 +4474,7 @@
     </w:p>
     <w:p>
       <w:pPr>
-        <w:pStyle w:val="5"/>
+        <w:pStyle w:val="Heading5"/>
         <w:jc w:val="both"/>
       </w:pPr>
       <w:r>
@@ -4538,7 +4601,23 @@
           <w:rFonts w:ascii="Consolas" w:hAnsi="Consolas"/>
           <w:b/>
         </w:rPr>
-        <w:t xml:space="preserve"> doesn't exists.</w:t>
+        <w:t xml:space="preserve"> doesn't </w:t>
+      </w:r>
+      <w:proofErr w:type="gramStart"/>
+      <w:r>
+        <w:rPr>
+          <w:rFonts w:ascii="Consolas" w:hAnsi="Consolas"/>
+          <w:b/>
+        </w:rPr>
+        <w:t>exists</w:t>
+      </w:r>
+      <w:proofErr w:type="gramEnd"/>
+      <w:r>
+        <w:rPr>
+          <w:rFonts w:ascii="Consolas" w:hAnsi="Consolas"/>
+          <w:b/>
+        </w:rPr>
+        <w:t>.</w:t>
       </w:r>
       <w:r>
         <w:rPr>
@@ -4575,7 +4654,7 @@
     </w:p>
     <w:p>
       <w:pPr>
-        <w:pStyle w:val="a8"/>
+        <w:pStyle w:val="ListParagraph"/>
         <w:numPr>
           <w:ilvl w:val="0"/>
           <w:numId w:val="6"/>
@@ -4633,6 +4712,7 @@
         </w:rPr>
         <w:t>{</w:t>
       </w:r>
+      <w:proofErr w:type="spellStart"/>
       <w:r>
         <w:rPr>
           <w:rFonts w:ascii="Consolas" w:hAnsi="Consolas"/>
@@ -4652,7 +4732,15 @@
           <w:rFonts w:ascii="Consolas" w:hAnsi="Consolas"/>
           <w:b/>
         </w:rPr>
-        <w:t>ame}</w:t>
+        <w:t>ame</w:t>
+      </w:r>
+      <w:proofErr w:type="spellEnd"/>
+      <w:r>
+        <w:rPr>
+          <w:rFonts w:ascii="Consolas" w:hAnsi="Consolas"/>
+          <w:b/>
+        </w:rPr>
+        <w:t>}</w:t>
       </w:r>
       <w:r>
         <w:rPr>
@@ -4670,7 +4758,7 @@
     </w:p>
     <w:p>
       <w:pPr>
-        <w:pStyle w:val="4"/>
+        <w:pStyle w:val="Heading4"/>
         <w:jc w:val="both"/>
       </w:pPr>
       <w:r>
@@ -4691,7 +4779,7 @@
     </w:p>
     <w:p>
       <w:pPr>
-        <w:pStyle w:val="5"/>
+        <w:pStyle w:val="Heading5"/>
         <w:jc w:val="both"/>
       </w:pPr>
       <w:r>
@@ -4700,7 +4788,7 @@
     </w:p>
     <w:p>
       <w:pPr>
-        <w:pStyle w:val="a8"/>
+        <w:pStyle w:val="ListParagraph"/>
         <w:numPr>
           <w:ilvl w:val="0"/>
           <w:numId w:val="7"/>
@@ -4713,6 +4801,7 @@
           <w:bCs/>
         </w:rPr>
       </w:pPr>
+      <w:proofErr w:type="spellStart"/>
       <w:r>
         <w:rPr>
           <w:b/>
@@ -4723,7 +4812,14 @@
         <w:rPr>
           <w:rStyle w:val="CodeChar"/>
         </w:rPr>
-        <w:t xml:space="preserve">Name </w:t>
+        <w:t>Name</w:t>
+      </w:r>
+      <w:proofErr w:type="spellEnd"/>
+      <w:r>
+        <w:rPr>
+          <w:rStyle w:val="CodeChar"/>
+        </w:rPr>
+        <w:t xml:space="preserve"> </w:t>
       </w:r>
       <w:r>
         <w:rPr>
@@ -4752,7 +4848,7 @@
     </w:p>
     <w:p>
       <w:pPr>
-        <w:pStyle w:val="a8"/>
+        <w:pStyle w:val="ListParagraph"/>
         <w:numPr>
           <w:ilvl w:val="0"/>
           <w:numId w:val="7"/>
@@ -4792,7 +4888,7 @@
     </w:p>
     <w:p>
       <w:pPr>
-        <w:pStyle w:val="5"/>
+        <w:pStyle w:val="Heading5"/>
         <w:jc w:val="both"/>
       </w:pPr>
       <w:r>
@@ -4889,7 +4985,7 @@
     </w:p>
     <w:p>
       <w:pPr>
-        <w:pStyle w:val="a8"/>
+        <w:pStyle w:val="ListParagraph"/>
         <w:numPr>
           <w:ilvl w:val="0"/>
           <w:numId w:val="6"/>
@@ -4942,6 +5038,7 @@
         </w:rPr>
         <w:t>{</w:t>
       </w:r>
+      <w:proofErr w:type="spellStart"/>
       <w:r>
         <w:rPr>
           <w:rFonts w:ascii="Consolas" w:hAnsi="Consolas"/>
@@ -4961,7 +5058,15 @@
           <w:rFonts w:ascii="Consolas" w:hAnsi="Consolas"/>
           <w:b/>
         </w:rPr>
-        <w:t>ame}</w:t>
+        <w:t>ame</w:t>
+      </w:r>
+      <w:proofErr w:type="spellEnd"/>
+      <w:r>
+        <w:rPr>
+          <w:rFonts w:ascii="Consolas" w:hAnsi="Consolas"/>
+          <w:b/>
+        </w:rPr>
+        <w:t>}</w:t>
       </w:r>
       <w:r>
         <w:rPr>
@@ -4980,7 +5085,7 @@
     </w:p>
     <w:p>
       <w:pPr>
-        <w:pStyle w:val="4"/>
+        <w:pStyle w:val="Heading4"/>
         <w:jc w:val="both"/>
       </w:pPr>
       <w:r>
@@ -5001,7 +5106,7 @@
     </w:p>
     <w:p>
       <w:pPr>
-        <w:pStyle w:val="5"/>
+        <w:pStyle w:val="Heading5"/>
         <w:jc w:val="both"/>
       </w:pPr>
       <w:r>
@@ -5010,7 +5115,7 @@
     </w:p>
     <w:p>
       <w:pPr>
-        <w:pStyle w:val="a8"/>
+        <w:pStyle w:val="ListParagraph"/>
         <w:numPr>
           <w:ilvl w:val="0"/>
           <w:numId w:val="7"/>
@@ -5090,7 +5195,7 @@
     </w:p>
     <w:p>
       <w:pPr>
-        <w:pStyle w:val="5"/>
+        <w:pStyle w:val="Heading5"/>
         <w:jc w:val="both"/>
       </w:pPr>
       <w:r>
@@ -5153,6 +5258,7 @@
         </w:rPr>
         <w:t xml:space="preserve">throw </w:t>
       </w:r>
+      <w:proofErr w:type="spellStart"/>
       <w:r>
         <w:rPr>
           <w:rFonts w:ascii="Consolas" w:hAnsi="Consolas"/>
@@ -5161,13 +5267,14 @@
         </w:rPr>
         <w:t>IllegalArgumentException</w:t>
       </w:r>
+      <w:proofErr w:type="spellEnd"/>
       <w:r>
         <w:t xml:space="preserve"> with the following message:</w:t>
       </w:r>
     </w:p>
     <w:p>
       <w:pPr>
-        <w:pStyle w:val="a8"/>
+        <w:pStyle w:val="ListParagraph"/>
         <w:numPr>
           <w:ilvl w:val="0"/>
           <w:numId w:val="11"/>
@@ -5203,6 +5310,7 @@
         </w:rPr>
         <w:t>{</w:t>
       </w:r>
+      <w:proofErr w:type="spellStart"/>
       <w:r>
         <w:rPr>
           <w:rFonts w:ascii="Consolas" w:hAnsi="Consolas"/>
@@ -5215,7 +5323,15 @@
           <w:rFonts w:ascii="Consolas" w:hAnsi="Consolas"/>
           <w:b/>
         </w:rPr>
-        <w:t>Name}</w:t>
+        <w:t>Name</w:t>
+      </w:r>
+      <w:proofErr w:type="spellEnd"/>
+      <w:r>
+        <w:rPr>
+          <w:rFonts w:ascii="Consolas" w:hAnsi="Consolas"/>
+          <w:b/>
+        </w:rPr>
+        <w:t>}</w:t>
       </w:r>
       <w:r>
         <w:rPr>
@@ -5233,7 +5349,7 @@
     </w:p>
     <w:p>
       <w:pPr>
-        <w:pStyle w:val="5"/>
+        <w:pStyle w:val="Heading5"/>
         <w:jc w:val="both"/>
         <w:rPr>
           <w:rFonts w:eastAsiaTheme="minorHAnsi" w:cstheme="minorBidi"/>
@@ -5357,7 +5473,7 @@
     </w:p>
     <w:p>
       <w:pPr>
-        <w:pStyle w:val="a8"/>
+        <w:pStyle w:val="ListParagraph"/>
         <w:numPr>
           <w:ilvl w:val="0"/>
           <w:numId w:val="11"/>
@@ -5393,6 +5509,7 @@
         </w:rPr>
         <w:t>{</w:t>
       </w:r>
+      <w:proofErr w:type="spellStart"/>
       <w:r>
         <w:rPr>
           <w:rFonts w:ascii="Consolas" w:hAnsi="Consolas"/>
@@ -5405,7 +5522,15 @@
           <w:rFonts w:ascii="Consolas" w:hAnsi="Consolas"/>
           <w:b/>
         </w:rPr>
-        <w:t>Name}</w:t>
+        <w:t>Name</w:t>
+      </w:r>
+      <w:proofErr w:type="spellEnd"/>
+      <w:r>
+        <w:rPr>
+          <w:rFonts w:ascii="Consolas" w:hAnsi="Consolas"/>
+          <w:b/>
+        </w:rPr>
+        <w:t>}</w:t>
       </w:r>
       <w:r>
         <w:rPr>
@@ -5444,7 +5569,7 @@
     </w:p>
     <w:p>
       <w:pPr>
-        <w:pStyle w:val="4"/>
+        <w:pStyle w:val="Heading4"/>
         <w:jc w:val="both"/>
         <w:rPr>
           <w:noProof/>
@@ -5471,7 +5596,7 @@
     </w:p>
     <w:p>
       <w:pPr>
-        <w:pStyle w:val="5"/>
+        <w:pStyle w:val="Heading5"/>
         <w:jc w:val="both"/>
       </w:pPr>
       <w:r>
@@ -5480,7 +5605,7 @@
     </w:p>
     <w:p>
       <w:pPr>
-        <w:pStyle w:val="a8"/>
+        <w:pStyle w:val="ListParagraph"/>
         <w:numPr>
           <w:ilvl w:val="0"/>
           <w:numId w:val="11"/>
@@ -5516,7 +5641,7 @@
     </w:p>
     <w:p>
       <w:pPr>
-        <w:pStyle w:val="5"/>
+        <w:pStyle w:val="Heading5"/>
         <w:jc w:val="both"/>
       </w:pPr>
       <w:r>
@@ -5554,7 +5679,7 @@
     </w:p>
     <w:p>
       <w:pPr>
-        <w:pStyle w:val="a8"/>
+        <w:pStyle w:val="ListParagraph"/>
         <w:numPr>
           <w:ilvl w:val="0"/>
           <w:numId w:val="11"/>
@@ -5581,7 +5706,7 @@
     </w:p>
     <w:p>
       <w:pPr>
-        <w:pStyle w:val="a8"/>
+        <w:pStyle w:val="ListParagraph"/>
         <w:numPr>
           <w:ilvl w:val="0"/>
           <w:numId w:val="11"/>
@@ -5698,7 +5823,7 @@
     </w:p>
     <w:p>
       <w:pPr>
-        <w:pStyle w:val="a8"/>
+        <w:pStyle w:val="ListParagraph"/>
         <w:numPr>
           <w:ilvl w:val="0"/>
           <w:numId w:val="11"/>
@@ -5738,6 +5863,7 @@
       <w:r>
         <w:t xml:space="preserve"> and the </w:t>
       </w:r>
+      <w:commentRangeStart w:id="1"/>
       <w:r>
         <w:rPr>
           <w:b/>
@@ -5781,12 +5907,22 @@
         <w:t>on</w:t>
       </w:r>
       <w:r>
-        <w:t xml:space="preserve"> the mission:</w:t>
-      </w:r>
-    </w:p>
-    <w:p>
-      <w:pPr>
-        <w:pStyle w:val="a8"/>
+        <w:t xml:space="preserve"> the mission</w:t>
+      </w:r>
+      <w:commentRangeEnd w:id="1"/>
+      <w:r>
+        <w:rPr>
+          <w:rStyle w:val="CommentReference"/>
+        </w:rPr>
+        <w:commentReference w:id="1"/>
+      </w:r>
+      <w:r>
+        <w:t>:</w:t>
+      </w:r>
+    </w:p>
+    <w:p>
+      <w:pPr>
+        <w:pStyle w:val="ListParagraph"/>
         <w:rPr>
           <w:b/>
         </w:rPr>
@@ -5818,6 +5954,7 @@
         </w:rPr>
         <w:t xml:space="preserve"> {</w:t>
       </w:r>
+      <w:proofErr w:type="spellStart"/>
       <w:r>
         <w:rPr>
           <w:rFonts w:ascii="Consolas" w:hAnsi="Consolas"/>
@@ -5830,7 +5967,15 @@
           <w:rFonts w:ascii="Consolas" w:hAnsi="Consolas"/>
           <w:b/>
         </w:rPr>
-        <w:t>Name}</w:t>
+        <w:t>Name</w:t>
+      </w:r>
+      <w:proofErr w:type="spellEnd"/>
+      <w:r>
+        <w:rPr>
+          <w:rFonts w:ascii="Consolas" w:hAnsi="Consolas"/>
+          <w:b/>
+        </w:rPr>
+        <w:t>}</w:t>
       </w:r>
       <w:r>
         <w:rPr>
@@ -5881,6 +6026,7 @@
         </w:rPr>
         <w:t>{</w:t>
       </w:r>
+      <w:proofErr w:type="spellStart"/>
       <w:r>
         <w:rPr>
           <w:rFonts w:ascii="Consolas" w:hAnsi="Consolas"/>
@@ -5888,6 +6034,7 @@
         </w:rPr>
         <w:t>excludedDiscoverer</w:t>
       </w:r>
+      <w:proofErr w:type="spellEnd"/>
       <w:r>
         <w:rPr>
           <w:rFonts w:ascii="Consolas" w:hAnsi="Consolas"/>
@@ -5981,23 +6128,25 @@
     </w:p>
     <w:p>
       <w:pPr>
-        <w:pStyle w:val="4"/>
+        <w:pStyle w:val="Heading4"/>
         <w:jc w:val="both"/>
         <w:rPr>
           <w:lang w:val="bg-BG"/>
         </w:rPr>
       </w:pPr>
+      <w:proofErr w:type="spellStart"/>
       <w:r>
         <w:lastRenderedPageBreak/>
         <w:t>GetStatistics</w:t>
       </w:r>
+      <w:proofErr w:type="spellEnd"/>
       <w:r>
         <w:t xml:space="preserve"> Command</w:t>
       </w:r>
     </w:p>
     <w:p>
       <w:pPr>
-        <w:pStyle w:val="5"/>
+        <w:pStyle w:val="Heading5"/>
         <w:jc w:val="both"/>
       </w:pPr>
       <w:r>
@@ -6017,7 +6166,7 @@
     </w:p>
     <w:p>
       <w:pPr>
-        <w:pStyle w:val="a8"/>
+        <w:pStyle w:val="ListParagraph"/>
         <w:numPr>
           <w:ilvl w:val="0"/>
           <w:numId w:val="12"/>
@@ -6085,6 +6234,7 @@
         </w:rPr>
         <w:t>"{</w:t>
       </w:r>
+      <w:proofErr w:type="spellStart"/>
       <w:r>
         <w:rPr>
           <w:rFonts w:ascii="Consolas" w:hAnsi="Consolas"/>
@@ -6104,7 +6254,15 @@
           <w:rFonts w:ascii="Consolas" w:hAnsi="Consolas"/>
           <w:b/>
         </w:rPr>
-        <w:t xml:space="preserve">Count} </w:t>
+        <w:t>Count</w:t>
+      </w:r>
+      <w:proofErr w:type="spellEnd"/>
+      <w:r>
+        <w:rPr>
+          <w:rFonts w:ascii="Consolas" w:hAnsi="Consolas"/>
+          <w:b/>
+        </w:rPr>
+        <w:t xml:space="preserve">} </w:t>
       </w:r>
       <w:r>
         <w:rPr>
@@ -6208,6 +6366,7 @@
         </w:rPr>
         <w:t>{</w:t>
       </w:r>
+      <w:proofErr w:type="spellStart"/>
       <w:r>
         <w:rPr>
           <w:rFonts w:ascii="Consolas" w:hAnsi="Consolas"/>
@@ -6222,6 +6381,7 @@
         </w:rPr>
         <w:t>Name</w:t>
       </w:r>
+      <w:proofErr w:type="spellEnd"/>
       <w:r>
         <w:rPr>
           <w:rFonts w:ascii="Consolas" w:hAnsi="Consolas"/>
@@ -6252,6 +6412,7 @@
         </w:rPr>
         <w:t>: {</w:t>
       </w:r>
+      <w:proofErr w:type="spellStart"/>
       <w:r>
         <w:rPr>
           <w:rFonts w:ascii="Consolas" w:hAnsi="Consolas"/>
@@ -6266,6 +6427,7 @@
         </w:rPr>
         <w:t>Name</w:t>
       </w:r>
+      <w:proofErr w:type="spellEnd"/>
       <w:r>
         <w:rPr>
           <w:rFonts w:ascii="Consolas" w:hAnsi="Consolas"/>
@@ -6397,6 +6559,7 @@
         </w:rPr>
         <w:t xml:space="preserve">, …, </w:t>
       </w:r>
+      <w:proofErr w:type="spellStart"/>
       <w:r>
         <w:rPr>
           <w:rFonts w:ascii="Consolas" w:hAnsi="Consolas"/>
@@ -6411,6 +6574,7 @@
         </w:rPr>
         <w:t>Exhibits</w:t>
       </w:r>
+      <w:proofErr w:type="spellEnd"/>
       <w:r>
         <w:rPr>
           <w:rFonts w:ascii="Consolas" w:hAnsi="Consolas"/>
@@ -6464,6 +6628,7 @@
         </w:rPr>
         <w:t>Name: {</w:t>
       </w:r>
+      <w:proofErr w:type="spellStart"/>
       <w:r>
         <w:rPr>
           <w:rFonts w:ascii="Consolas" w:hAnsi="Consolas"/>
@@ -6478,6 +6643,7 @@
         </w:rPr>
         <w:t>Name</w:t>
       </w:r>
+      <w:proofErr w:type="spellEnd"/>
       <w:r>
         <w:rPr>
           <w:rFonts w:ascii="Consolas" w:hAnsi="Consolas"/>
@@ -6507,6 +6673,7 @@
         </w:rPr>
         <w:t>: {</w:t>
       </w:r>
+      <w:proofErr w:type="spellStart"/>
       <w:r>
         <w:rPr>
           <w:rFonts w:ascii="Consolas" w:hAnsi="Consolas"/>
@@ -6521,6 +6688,7 @@
         </w:rPr>
         <w:t>Energy</w:t>
       </w:r>
+      <w:proofErr w:type="spellEnd"/>
       <w:r>
         <w:rPr>
           <w:rFonts w:ascii="Consolas" w:hAnsi="Consolas"/>
@@ -6637,6 +6805,7 @@
         </w:rPr>
         <w:t xml:space="preserve">, …, </w:t>
       </w:r>
+      <w:proofErr w:type="spellStart"/>
       <w:r>
         <w:rPr>
           <w:rFonts w:ascii="Consolas" w:hAnsi="Consolas"/>
@@ -6651,6 +6820,7 @@
         </w:rPr>
         <w:t>Exhibits</w:t>
       </w:r>
+      <w:proofErr w:type="spellEnd"/>
       <w:r>
         <w:rPr>
           <w:rFonts w:ascii="Consolas" w:hAnsi="Consolas"/>
@@ -6677,7 +6847,7 @@
     </w:p>
     <w:p>
       <w:pPr>
-        <w:pStyle w:val="3"/>
+        <w:pStyle w:val="Heading3"/>
         <w:jc w:val="both"/>
       </w:pPr>
       <w:r>
@@ -6737,7 +6907,7 @@
     </w:p>
     <w:p>
       <w:pPr>
-        <w:pStyle w:val="4"/>
+        <w:pStyle w:val="Heading4"/>
         <w:jc w:val="both"/>
         <w:rPr>
           <w:lang w:val="bg-BG"/>
@@ -6757,7 +6927,7 @@
     </w:p>
     <w:p>
       <w:pPr>
-        <w:pStyle w:val="a8"/>
+        <w:pStyle w:val="ListParagraph"/>
         <w:numPr>
           <w:ilvl w:val="0"/>
           <w:numId w:val="6"/>
@@ -6850,7 +7020,7 @@
     </w:p>
     <w:p>
       <w:pPr>
-        <w:pStyle w:val="a8"/>
+        <w:pStyle w:val="ListParagraph"/>
         <w:numPr>
           <w:ilvl w:val="0"/>
           <w:numId w:val="6"/>
@@ -6945,7 +7115,7 @@
     </w:p>
     <w:p>
       <w:pPr>
-        <w:pStyle w:val="a8"/>
+        <w:pStyle w:val="ListParagraph"/>
         <w:numPr>
           <w:ilvl w:val="0"/>
           <w:numId w:val="6"/>
@@ -6998,7 +7168,7 @@
     </w:p>
     <w:p>
       <w:pPr>
-        <w:pStyle w:val="a8"/>
+        <w:pStyle w:val="ListParagraph"/>
         <w:numPr>
           <w:ilvl w:val="0"/>
           <w:numId w:val="6"/>
@@ -7053,7 +7223,7 @@
     </w:p>
     <w:p>
       <w:pPr>
-        <w:pStyle w:val="a8"/>
+        <w:pStyle w:val="ListParagraph"/>
         <w:numPr>
           <w:ilvl w:val="0"/>
           <w:numId w:val="6"/>
@@ -7064,6 +7234,7 @@
           <w:b/>
         </w:rPr>
       </w:pPr>
+      <w:proofErr w:type="spellStart"/>
       <w:r>
         <w:rPr>
           <w:rFonts w:ascii="Consolas" w:hAnsi="Consolas"/>
@@ -7071,10 +7242,11 @@
         </w:rPr>
         <w:t>GetStatistics</w:t>
       </w:r>
-    </w:p>
-    <w:p>
-      <w:pPr>
-        <w:pStyle w:val="a8"/>
+      <w:proofErr w:type="spellEnd"/>
+    </w:p>
+    <w:p>
+      <w:pPr>
+        <w:pStyle w:val="ListParagraph"/>
         <w:numPr>
           <w:ilvl w:val="0"/>
           <w:numId w:val="6"/>
@@ -7095,7 +7267,7 @@
     </w:p>
     <w:p>
       <w:pPr>
-        <w:pStyle w:val="4"/>
+        <w:pStyle w:val="Heading4"/>
         <w:jc w:val="both"/>
       </w:pPr>
       <w:r>
@@ -7126,7 +7298,7 @@
     </w:p>
     <w:p>
       <w:pPr>
-        <w:pStyle w:val="4"/>
+        <w:pStyle w:val="Heading4"/>
         <w:jc w:val="both"/>
       </w:pPr>
       <w:r>
@@ -7135,7 +7307,7 @@
     </w:p>
     <w:tbl>
       <w:tblPr>
-        <w:tblStyle w:val="aa"/>
+        <w:tblStyle w:val="TableGrid"/>
         <w:tblW w:w="10440" w:type="dxa"/>
         <w:tblInd w:w="-5" w:type="dxa"/>
         <w:tblCellMar>
@@ -7373,6 +7545,7 @@
               </w:rPr>
               <w:t xml:space="preserve"> </w:t>
             </w:r>
+            <w:proofErr w:type="spellStart"/>
             <w:r>
               <w:rPr>
                 <w:rFonts w:ascii="Consolas" w:hAnsi="Consolas"/>
@@ -7389,6 +7562,7 @@
               </w:rPr>
               <w:t>il</w:t>
             </w:r>
+            <w:proofErr w:type="spellEnd"/>
           </w:p>
           <w:p>
             <w:pPr>
@@ -7432,6 +7606,7 @@
               </w:rPr>
               <w:t xml:space="preserve"> </w:t>
             </w:r>
+            <w:proofErr w:type="spellStart"/>
             <w:r>
               <w:rPr>
                 <w:rFonts w:ascii="Consolas" w:hAnsi="Consolas"/>
@@ -7448,6 +7623,7 @@
               </w:rPr>
               <w:t>my</w:t>
             </w:r>
+            <w:proofErr w:type="spellEnd"/>
           </w:p>
           <w:p>
             <w:pPr>
@@ -7576,8 +7752,18 @@
                 <w:b/>
                 <w:bCs/>
               </w:rPr>
-              <w:t xml:space="preserve"> NaturalExplorer</w:t>
-            </w:r>
+              <w:t xml:space="preserve"> </w:t>
+            </w:r>
+            <w:proofErr w:type="spellStart"/>
+            <w:r>
+              <w:rPr>
+                <w:rFonts w:ascii="Consolas" w:hAnsi="Consolas"/>
+                <w:b/>
+                <w:bCs/>
+              </w:rPr>
+              <w:t>NaturalExplorer</w:t>
+            </w:r>
+            <w:proofErr w:type="spellEnd"/>
             <w:r>
               <w:rPr>
                 <w:rFonts w:ascii="Consolas" w:hAnsi="Consolas"/>
@@ -7629,6 +7815,7 @@
               </w:rPr>
               <w:t xml:space="preserve"> </w:t>
             </w:r>
+            <w:proofErr w:type="spellStart"/>
             <w:r>
               <w:rPr>
                 <w:rFonts w:ascii="Consolas" w:hAnsi="Consolas"/>
@@ -7637,6 +7824,7 @@
               </w:rPr>
               <w:t>Perperikon</w:t>
             </w:r>
+            <w:proofErr w:type="spellEnd"/>
           </w:p>
           <w:p>
             <w:pPr>
@@ -7671,6 +7859,7 @@
               </w:rPr>
               <w:t xml:space="preserve"> </w:t>
             </w:r>
+            <w:proofErr w:type="spellStart"/>
             <w:r>
               <w:rPr>
                 <w:rFonts w:ascii="Consolas" w:hAnsi="Consolas"/>
@@ -7687,6 +7876,7 @@
               </w:rPr>
               <w:t>Kuli</w:t>
             </w:r>
+            <w:proofErr w:type="spellEnd"/>
           </w:p>
           <w:p>
             <w:pPr>
@@ -7764,6 +7954,7 @@
               </w:rPr>
               <w:t xml:space="preserve"> </w:t>
             </w:r>
+            <w:proofErr w:type="spellStart"/>
             <w:r>
               <w:rPr>
                 <w:rFonts w:ascii="Consolas" w:hAnsi="Consolas"/>
@@ -7772,6 +7963,7 @@
               </w:rPr>
               <w:t>Perperikon</w:t>
             </w:r>
+            <w:proofErr w:type="spellEnd"/>
           </w:p>
           <w:p>
             <w:pPr>
@@ -7782,6 +7974,7 @@
                 <w:b/>
               </w:rPr>
             </w:pPr>
+            <w:proofErr w:type="spellStart"/>
             <w:r>
               <w:rPr>
                 <w:rFonts w:ascii="Consolas" w:hAnsi="Consolas"/>
@@ -7789,6 +7982,7 @@
               </w:rPr>
               <w:t>GetStatistics</w:t>
             </w:r>
+            <w:proofErr w:type="spellEnd"/>
           </w:p>
           <w:p>
             <w:pPr>
@@ -7916,7 +8110,25 @@
                 <w:b/>
                 <w:bCs/>
               </w:rPr>
-              <w:t>Added Anthropologist: Kiril.</w:t>
+              <w:t xml:space="preserve">Added Anthropologist: </w:t>
+            </w:r>
+            <w:proofErr w:type="spellStart"/>
+            <w:r>
+              <w:rPr>
+                <w:rFonts w:ascii="Consolas" w:hAnsi="Consolas"/>
+                <w:b/>
+                <w:bCs/>
+              </w:rPr>
+              <w:t>Kiril</w:t>
+            </w:r>
+            <w:proofErr w:type="spellEnd"/>
+            <w:r>
+              <w:rPr>
+                <w:rFonts w:ascii="Consolas" w:hAnsi="Consolas"/>
+                <w:b/>
+                <w:bCs/>
+              </w:rPr>
+              <w:t>.</w:t>
             </w:r>
           </w:p>
           <w:p>
@@ -7935,7 +8147,25 @@
                 <w:b/>
                 <w:bCs/>
               </w:rPr>
-              <w:t>Added Geologist: Mimmy.</w:t>
+              <w:t xml:space="preserve">Added Geologist: </w:t>
+            </w:r>
+            <w:proofErr w:type="spellStart"/>
+            <w:r>
+              <w:rPr>
+                <w:rFonts w:ascii="Consolas" w:hAnsi="Consolas"/>
+                <w:b/>
+                <w:bCs/>
+              </w:rPr>
+              <w:t>Mimmy</w:t>
+            </w:r>
+            <w:proofErr w:type="spellEnd"/>
+            <w:r>
+              <w:rPr>
+                <w:rFonts w:ascii="Consolas" w:hAnsi="Consolas"/>
+                <w:b/>
+                <w:bCs/>
+              </w:rPr>
+              <w:t>.</w:t>
             </w:r>
           </w:p>
           <w:p>
@@ -7992,7 +8222,25 @@
                 <w:b/>
                 <w:bCs/>
               </w:rPr>
-              <w:t>Discoverer kind doesn't exists.</w:t>
+              <w:t xml:space="preserve">Discoverer kind doesn't </w:t>
+            </w:r>
+            <w:proofErr w:type="gramStart"/>
+            <w:r>
+              <w:rPr>
+                <w:rFonts w:ascii="Consolas" w:hAnsi="Consolas"/>
+                <w:b/>
+                <w:bCs/>
+              </w:rPr>
+              <w:t>exists</w:t>
+            </w:r>
+            <w:proofErr w:type="gramEnd"/>
+            <w:r>
+              <w:rPr>
+                <w:rFonts w:ascii="Consolas" w:hAnsi="Consolas"/>
+                <w:b/>
+                <w:bCs/>
+              </w:rPr>
+              <w:t>.</w:t>
             </w:r>
           </w:p>
           <w:p>
@@ -8011,7 +8259,25 @@
                 <w:b/>
                 <w:bCs/>
               </w:rPr>
-              <w:t>Added spot: Perperikon.</w:t>
+              <w:t xml:space="preserve">Added spot: </w:t>
+            </w:r>
+            <w:proofErr w:type="spellStart"/>
+            <w:r>
+              <w:rPr>
+                <w:rFonts w:ascii="Consolas" w:hAnsi="Consolas"/>
+                <w:b/>
+                <w:bCs/>
+              </w:rPr>
+              <w:t>Perperikon</w:t>
+            </w:r>
+            <w:proofErr w:type="spellEnd"/>
+            <w:r>
+              <w:rPr>
+                <w:rFonts w:ascii="Consolas" w:hAnsi="Consolas"/>
+                <w:b/>
+                <w:bCs/>
+              </w:rPr>
+              <w:t>.</w:t>
             </w:r>
           </w:p>
           <w:p>
@@ -8030,7 +8296,25 @@
                 <w:b/>
                 <w:bCs/>
               </w:rPr>
-              <w:t>Added spot: BabiniVidiniKuli.</w:t>
+              <w:t xml:space="preserve">Added spot: </w:t>
+            </w:r>
+            <w:proofErr w:type="spellStart"/>
+            <w:r>
+              <w:rPr>
+                <w:rFonts w:ascii="Consolas" w:hAnsi="Consolas"/>
+                <w:b/>
+                <w:bCs/>
+              </w:rPr>
+              <w:t>BabiniVidiniKuli</w:t>
+            </w:r>
+            <w:proofErr w:type="spellEnd"/>
+            <w:r>
+              <w:rPr>
+                <w:rFonts w:ascii="Consolas" w:hAnsi="Consolas"/>
+                <w:b/>
+                <w:bCs/>
+              </w:rPr>
+              <w:t>.</w:t>
             </w:r>
           </w:p>
           <w:p>
@@ -8068,7 +8352,25 @@
                 <w:b/>
                 <w:bCs/>
               </w:rPr>
-              <w:t>The spot Perperikon w</w:t>
+              <w:t xml:space="preserve">The spot </w:t>
+            </w:r>
+            <w:proofErr w:type="spellStart"/>
+            <w:r>
+              <w:rPr>
+                <w:rFonts w:ascii="Consolas" w:hAnsi="Consolas"/>
+                <w:b/>
+                <w:bCs/>
+              </w:rPr>
+              <w:t>Perperikon</w:t>
+            </w:r>
+            <w:proofErr w:type="spellEnd"/>
+            <w:r>
+              <w:rPr>
+                <w:rFonts w:ascii="Consolas" w:hAnsi="Consolas"/>
+                <w:b/>
+                <w:bCs/>
+              </w:rPr>
+              <w:t xml:space="preserve"> w</w:t>
             </w:r>
             <w:r>
               <w:rPr>
@@ -8119,7 +8421,16 @@
                 <w:b/>
                 <w:bCs/>
               </w:rPr>
-              <w:t>1 s</w:t>
+              <w:t xml:space="preserve">1 </w:t>
+            </w:r>
+            <w:proofErr w:type="gramStart"/>
+            <w:r>
+              <w:rPr>
+                <w:rFonts w:ascii="Consolas" w:hAnsi="Consolas"/>
+                <w:b/>
+                <w:bCs/>
+              </w:rPr>
+              <w:t>s</w:t>
             </w:r>
             <w:r>
               <w:rPr>
@@ -8129,6 +8440,7 @@
               </w:rPr>
               <w:t>pots</w:t>
             </w:r>
+            <w:proofErr w:type="gramEnd"/>
             <w:r>
               <w:rPr>
                 <w:rFonts w:ascii="Consolas" w:hAnsi="Consolas"/>
@@ -8376,8 +8688,18 @@
                 <w:b/>
                 <w:bCs/>
               </w:rPr>
-              <w:t>Name: Kiril</w:t>
-            </w:r>
+              <w:t xml:space="preserve">Name: </w:t>
+            </w:r>
+            <w:proofErr w:type="spellStart"/>
+            <w:r>
+              <w:rPr>
+                <w:rFonts w:ascii="Consolas" w:hAnsi="Consolas"/>
+                <w:b/>
+                <w:bCs/>
+              </w:rPr>
+              <w:t>Kiril</w:t>
+            </w:r>
+            <w:proofErr w:type="spellEnd"/>
           </w:p>
           <w:p>
             <w:pPr>
@@ -8433,8 +8755,18 @@
                 <w:b/>
                 <w:bCs/>
               </w:rPr>
-              <w:t>Name: Mimmy</w:t>
-            </w:r>
+              <w:t xml:space="preserve">Name: </w:t>
+            </w:r>
+            <w:proofErr w:type="spellStart"/>
+            <w:r>
+              <w:rPr>
+                <w:rFonts w:ascii="Consolas" w:hAnsi="Consolas"/>
+                <w:b/>
+                <w:bCs/>
+              </w:rPr>
+              <w:t>Mimmy</w:t>
+            </w:r>
+            <w:proofErr w:type="spellEnd"/>
           </w:p>
           <w:p>
             <w:pPr>
@@ -8541,7 +8873,7 @@
     </w:p>
     <w:tbl>
       <w:tblPr>
-        <w:tblStyle w:val="aa"/>
+        <w:tblStyle w:val="TableGrid"/>
         <w:tblW w:w="10440" w:type="dxa"/>
         <w:tblInd w:w="-5" w:type="dxa"/>
         <w:tblCellMar>
@@ -8660,6 +8992,7 @@
               </w:rPr>
               <w:t xml:space="preserve"> </w:t>
             </w:r>
+            <w:proofErr w:type="spellStart"/>
             <w:r>
               <w:rPr>
                 <w:rFonts w:ascii="Consolas" w:hAnsi="Consolas"/>
@@ -8676,6 +9009,7 @@
               </w:rPr>
               <w:t>Trench</w:t>
             </w:r>
+            <w:proofErr w:type="spellEnd"/>
             <w:r>
               <w:rPr>
                 <w:rFonts w:ascii="Consolas" w:hAnsi="Consolas"/>
@@ -8694,14 +9028,25 @@
                 <w:bCs/>
               </w:rPr>
             </w:pPr>
-            <w:r>
-              <w:rPr>
-                <w:rFonts w:ascii="Consolas" w:hAnsi="Consolas"/>
-                <w:b/>
-                <w:bCs/>
-              </w:rPr>
-              <w:t xml:space="preserve">InspectSpot </w:t>
-            </w:r>
+            <w:proofErr w:type="spellStart"/>
+            <w:r>
+              <w:rPr>
+                <w:rFonts w:ascii="Consolas" w:hAnsi="Consolas"/>
+                <w:b/>
+                <w:bCs/>
+              </w:rPr>
+              <w:t>InspectSpot</w:t>
+            </w:r>
+            <w:proofErr w:type="spellEnd"/>
+            <w:r>
+              <w:rPr>
+                <w:rFonts w:ascii="Consolas" w:hAnsi="Consolas"/>
+                <w:b/>
+                <w:bCs/>
+              </w:rPr>
+              <w:t xml:space="preserve"> </w:t>
+            </w:r>
+            <w:proofErr w:type="spellStart"/>
             <w:r>
               <w:rPr>
                 <w:rFonts w:ascii="Consolas" w:hAnsi="Consolas"/>
@@ -8718,6 +9063,7 @@
               </w:rPr>
               <w:t>Trench</w:t>
             </w:r>
+            <w:proofErr w:type="spellEnd"/>
           </w:p>
           <w:p>
             <w:pPr>
@@ -8729,6 +9075,7 @@
                 <w:bCs/>
               </w:rPr>
             </w:pPr>
+            <w:proofErr w:type="spellStart"/>
             <w:r>
               <w:rPr>
                 <w:rFonts w:ascii="Consolas" w:hAnsi="Consolas"/>
@@ -8738,6 +9085,7 @@
               <w:lastRenderedPageBreak/>
               <w:t>GetStatistics</w:t>
             </w:r>
+            <w:proofErr w:type="spellEnd"/>
           </w:p>
           <w:p>
             <w:pPr>
@@ -8926,6 +9274,7 @@
               </w:rPr>
               <w:t xml:space="preserve"> </w:t>
             </w:r>
+            <w:proofErr w:type="spellStart"/>
             <w:r>
               <w:rPr>
                 <w:rFonts w:ascii="Consolas" w:hAnsi="Consolas"/>
@@ -8934,6 +9283,7 @@
               </w:rPr>
               <w:t>Samantah</w:t>
             </w:r>
+            <w:proofErr w:type="spellEnd"/>
           </w:p>
           <w:p>
             <w:pPr>
@@ -8977,6 +9327,7 @@
               </w:rPr>
               <w:t xml:space="preserve"> </w:t>
             </w:r>
+            <w:proofErr w:type="spellStart"/>
             <w:r>
               <w:rPr>
                 <w:rFonts w:ascii="Consolas" w:hAnsi="Consolas"/>
@@ -8985,6 +9336,7 @@
               </w:rPr>
               <w:t>Petar</w:t>
             </w:r>
+            <w:proofErr w:type="spellEnd"/>
           </w:p>
           <w:p>
             <w:pPr>
@@ -9100,14 +9452,25 @@
                 <w:lang w:val="bg-BG"/>
               </w:rPr>
             </w:pPr>
-            <w:r>
-              <w:rPr>
-                <w:rFonts w:ascii="Consolas" w:hAnsi="Consolas"/>
-                <w:b/>
-                <w:bCs/>
-              </w:rPr>
-              <w:t xml:space="preserve">InspectSpot </w:t>
-            </w:r>
+            <w:proofErr w:type="spellStart"/>
+            <w:r>
+              <w:rPr>
+                <w:rFonts w:ascii="Consolas" w:hAnsi="Consolas"/>
+                <w:b/>
+                <w:bCs/>
+              </w:rPr>
+              <w:t>InspectSpot</w:t>
+            </w:r>
+            <w:proofErr w:type="spellEnd"/>
+            <w:r>
+              <w:rPr>
+                <w:rFonts w:ascii="Consolas" w:hAnsi="Consolas"/>
+                <w:b/>
+                <w:bCs/>
+              </w:rPr>
+              <w:t xml:space="preserve"> </w:t>
+            </w:r>
+            <w:proofErr w:type="spellStart"/>
             <w:r>
               <w:rPr>
                 <w:rFonts w:ascii="Consolas" w:hAnsi="Consolas"/>
@@ -9124,6 +9487,7 @@
               </w:rPr>
               <w:t>Trench</w:t>
             </w:r>
+            <w:proofErr w:type="spellEnd"/>
           </w:p>
           <w:p>
             <w:pPr>
@@ -9134,6 +9498,7 @@
                 <w:b/>
               </w:rPr>
             </w:pPr>
+            <w:proofErr w:type="spellStart"/>
             <w:r>
               <w:rPr>
                 <w:rFonts w:ascii="Consolas" w:hAnsi="Consolas"/>
@@ -9141,6 +9506,7 @@
               </w:rPr>
               <w:t>GetStatistics</w:t>
             </w:r>
+            <w:proofErr w:type="spellEnd"/>
           </w:p>
           <w:p>
             <w:pPr>
@@ -9230,7 +9596,25 @@
                 <w:b/>
                 <w:bCs/>
               </w:rPr>
-              <w:t>Added spot: MarianaTrench.</w:t>
+              <w:t xml:space="preserve">Added spot: </w:t>
+            </w:r>
+            <w:proofErr w:type="spellStart"/>
+            <w:r>
+              <w:rPr>
+                <w:rFonts w:ascii="Consolas" w:hAnsi="Consolas"/>
+                <w:b/>
+                <w:bCs/>
+              </w:rPr>
+              <w:t>MarianaTrench</w:t>
+            </w:r>
+            <w:proofErr w:type="spellEnd"/>
+            <w:r>
+              <w:rPr>
+                <w:rFonts w:ascii="Consolas" w:hAnsi="Consolas"/>
+                <w:b/>
+                <w:bCs/>
+              </w:rPr>
+              <w:t>.</w:t>
             </w:r>
           </w:p>
           <w:p>
@@ -9249,7 +9633,25 @@
                 <w:b/>
                 <w:bCs/>
               </w:rPr>
-              <w:t xml:space="preserve">The spot MarianaTrench </w:t>
+              <w:t xml:space="preserve">The spot </w:t>
+            </w:r>
+            <w:proofErr w:type="spellStart"/>
+            <w:r>
+              <w:rPr>
+                <w:rFonts w:ascii="Consolas" w:hAnsi="Consolas"/>
+                <w:b/>
+                <w:bCs/>
+              </w:rPr>
+              <w:t>MarianaTrench</w:t>
+            </w:r>
+            <w:proofErr w:type="spellEnd"/>
+            <w:r>
+              <w:rPr>
+                <w:rFonts w:ascii="Consolas" w:hAnsi="Consolas"/>
+                <w:b/>
+                <w:bCs/>
+              </w:rPr>
+              <w:t xml:space="preserve"> </w:t>
             </w:r>
             <w:r>
               <w:rPr>
@@ -9300,7 +9702,16 @@
                 <w:b/>
                 <w:bCs/>
               </w:rPr>
-              <w:t>1 s</w:t>
+              <w:t xml:space="preserve">1 </w:t>
+            </w:r>
+            <w:proofErr w:type="gramStart"/>
+            <w:r>
+              <w:rPr>
+                <w:rFonts w:ascii="Consolas" w:hAnsi="Consolas"/>
+                <w:b/>
+                <w:bCs/>
+              </w:rPr>
+              <w:t>s</w:t>
             </w:r>
             <w:r>
               <w:rPr>
@@ -9310,6 +9721,7 @@
               </w:rPr>
               <w:t>pots</w:t>
             </w:r>
+            <w:proofErr w:type="gramEnd"/>
             <w:r>
               <w:rPr>
                 <w:rFonts w:ascii="Consolas" w:hAnsi="Consolas"/>
@@ -9500,7 +9912,25 @@
                 <w:b/>
                 <w:bCs/>
               </w:rPr>
-              <w:t>Added Anthropologist: Samantah.</w:t>
+              <w:t xml:space="preserve">Added Anthropologist: </w:t>
+            </w:r>
+            <w:proofErr w:type="spellStart"/>
+            <w:r>
+              <w:rPr>
+                <w:rFonts w:ascii="Consolas" w:hAnsi="Consolas"/>
+                <w:b/>
+                <w:bCs/>
+              </w:rPr>
+              <w:t>Samantah</w:t>
+            </w:r>
+            <w:proofErr w:type="spellEnd"/>
+            <w:r>
+              <w:rPr>
+                <w:rFonts w:ascii="Consolas" w:hAnsi="Consolas"/>
+                <w:b/>
+                <w:bCs/>
+              </w:rPr>
+              <w:t>.</w:t>
             </w:r>
           </w:p>
           <w:p>
@@ -9519,7 +9949,25 @@
                 <w:b/>
                 <w:bCs/>
               </w:rPr>
-              <w:t>Added Anthropologist: Petar.</w:t>
+              <w:t xml:space="preserve">Added Anthropologist: </w:t>
+            </w:r>
+            <w:proofErr w:type="spellStart"/>
+            <w:r>
+              <w:rPr>
+                <w:rFonts w:ascii="Consolas" w:hAnsi="Consolas"/>
+                <w:b/>
+                <w:bCs/>
+              </w:rPr>
+              <w:t>Petar</w:t>
+            </w:r>
+            <w:proofErr w:type="spellEnd"/>
+            <w:r>
+              <w:rPr>
+                <w:rFonts w:ascii="Consolas" w:hAnsi="Consolas"/>
+                <w:b/>
+                <w:bCs/>
+              </w:rPr>
+              <w:t>.</w:t>
             </w:r>
           </w:p>
           <w:p>
@@ -9557,7 +10005,25 @@
                 <w:b/>
                 <w:bCs/>
               </w:rPr>
-              <w:t>Discoverer David doesn't exists.</w:t>
+              <w:t xml:space="preserve">Discoverer David doesn't </w:t>
+            </w:r>
+            <w:proofErr w:type="gramStart"/>
+            <w:r>
+              <w:rPr>
+                <w:rFonts w:ascii="Consolas" w:hAnsi="Consolas"/>
+                <w:b/>
+                <w:bCs/>
+              </w:rPr>
+              <w:t>exists</w:t>
+            </w:r>
+            <w:proofErr w:type="gramEnd"/>
+            <w:r>
+              <w:rPr>
+                <w:rFonts w:ascii="Consolas" w:hAnsi="Consolas"/>
+                <w:b/>
+                <w:bCs/>
+              </w:rPr>
+              <w:t>.</w:t>
             </w:r>
           </w:p>
           <w:p>
@@ -9595,7 +10061,25 @@
                 <w:b/>
                 <w:bCs/>
               </w:rPr>
-              <w:t>The spot MarianaTrench w</w:t>
+              <w:t xml:space="preserve">The spot </w:t>
+            </w:r>
+            <w:proofErr w:type="spellStart"/>
+            <w:r>
+              <w:rPr>
+                <w:rFonts w:ascii="Consolas" w:hAnsi="Consolas"/>
+                <w:b/>
+                <w:bCs/>
+              </w:rPr>
+              <w:t>MarianaTrench</w:t>
+            </w:r>
+            <w:proofErr w:type="spellEnd"/>
+            <w:r>
+              <w:rPr>
+                <w:rFonts w:ascii="Consolas" w:hAnsi="Consolas"/>
+                <w:b/>
+                <w:bCs/>
+              </w:rPr>
+              <w:t xml:space="preserve"> w</w:t>
             </w:r>
             <w:r>
               <w:rPr>
@@ -9903,8 +10387,18 @@
                 <w:b/>
                 <w:bCs/>
               </w:rPr>
-              <w:t>Name: Samantah</w:t>
-            </w:r>
+              <w:t xml:space="preserve">Name: </w:t>
+            </w:r>
+            <w:proofErr w:type="spellStart"/>
+            <w:r>
+              <w:rPr>
+                <w:rFonts w:ascii="Consolas" w:hAnsi="Consolas"/>
+                <w:b/>
+                <w:bCs/>
+              </w:rPr>
+              <w:t>Samantah</w:t>
+            </w:r>
+            <w:proofErr w:type="spellEnd"/>
           </w:p>
           <w:p>
             <w:pPr>
@@ -9960,7 +10454,16 @@
                 <w:b/>
                 <w:bCs/>
               </w:rPr>
-              <w:t>Name: Peta</w:t>
+              <w:t xml:space="preserve">Name: </w:t>
+            </w:r>
+            <w:proofErr w:type="spellStart"/>
+            <w:r>
+              <w:rPr>
+                <w:rFonts w:ascii="Consolas" w:hAnsi="Consolas"/>
+                <w:b/>
+                <w:bCs/>
+              </w:rPr>
+              <w:t>Peta</w:t>
             </w:r>
             <w:r>
               <w:rPr>
@@ -9970,6 +10473,7 @@
               </w:rPr>
               <w:t>r</w:t>
             </w:r>
+            <w:proofErr w:type="spellEnd"/>
           </w:p>
           <w:p>
             <w:pPr>
@@ -10015,7 +10519,7 @@
     </w:tbl>
     <w:p>
       <w:pPr>
-        <w:pStyle w:val="2"/>
+        <w:pStyle w:val="Heading2"/>
         <w:jc w:val="both"/>
       </w:pPr>
       <w:r>
@@ -10108,6 +10612,7 @@
         </w:rPr>
         <w:t xml:space="preserve"> to </w:t>
       </w:r>
+      <w:proofErr w:type="spellStart"/>
       <w:r>
         <w:rPr>
           <w:b/>
@@ -10115,6 +10620,7 @@
         </w:rPr>
         <w:t>archaeologicalExcavations</w:t>
       </w:r>
+      <w:proofErr w:type="spellEnd"/>
       <w:r>
         <w:rPr>
           <w:b/>
@@ -10129,8 +10635,16 @@
         <w:rPr>
           <w:b/>
         </w:rPr>
-        <w:t xml:space="preserve"> ExcavationTests</w:t>
-      </w:r>
+        <w:t xml:space="preserve"> </w:t>
+      </w:r>
+      <w:proofErr w:type="spellStart"/>
+      <w:r>
+        <w:rPr>
+          <w:b/>
+        </w:rPr>
+        <w:t>ExcavationTests</w:t>
+      </w:r>
+      <w:proofErr w:type="spellEnd"/>
       <w:r>
         <w:rPr>
           <w:b/>
@@ -10175,8 +10689,8 @@
     </w:p>
     <w:p/>
     <w:sectPr>
-      <w:headerReference w:type="default" r:id="rId9"/>
-      <w:footerReference w:type="default" r:id="rId10"/>
+      <w:headerReference w:type="default" r:id="rId13"/>
+      <w:footerReference w:type="default" r:id="rId14"/>
       <w:pgSz w:w="11909" w:h="16834" w:code="9"/>
       <w:pgMar w:top="567" w:right="737" w:bottom="1077" w:left="737" w:header="567" w:footer="567" w:gutter="0"/>
       <w:cols w:space="720"/>
@@ -10186,8 +10700,53 @@
 </w:document>
 </file>
 
+<file path=word/comments.xml><?xml version="1.0" encoding="utf-8"?>
+<w:comments xmlns:wpc="http://schemas.microsoft.com/office/word/2010/wordprocessingCanvas" xmlns:cx="http://schemas.microsoft.com/office/drawing/2014/chartex" xmlns:cx1="http://schemas.microsoft.com/office/drawing/2015/9/8/chartex" xmlns:cx2="http://schemas.microsoft.com/office/drawing/2015/10/21/chartex" xmlns:cx3="http://schemas.microsoft.com/office/drawing/2016/5/9/chartex" xmlns:cx4="http://schemas.microsoft.com/office/drawing/2016/5/10/chartex" xmlns:cx5="http://schemas.microsoft.com/office/drawing/2016/5/11/chartex" xmlns:cx6="http://schemas.microsoft.com/office/drawing/2016/5/12/chartex" xmlns:cx7="http://schemas.microsoft.com/office/drawing/2016/5/13/chartex" xmlns:cx8="http://schemas.microsoft.com/office/drawing/2016/5/14/chartex" xmlns:mc="http://schemas.openxmlformats.org/markup-compatibility/2006" xmlns:aink="http://schemas.microsoft.com/office/drawing/2016/ink" xmlns:am3d="http://schemas.microsoft.com/office/drawing/2017/model3d" xmlns:o="urn:schemas-microsoft-com:office:office" xmlns:r="http://schemas.openxmlformats.org/officeDocument/2006/relationships" xmlns:m="http://schemas.openxmlformats.org/officeDocument/2006/math" xmlns:v="urn:schemas-microsoft-com:vml" xmlns:wp14="http://schemas.microsoft.com/office/word/2010/wordprocessingDrawing" xmlns:wp="http://schemas.openxmlformats.org/drawingml/2006/wordprocessingDrawing" xmlns:w10="urn:schemas-microsoft-com:office:word" xmlns:w="http://schemas.openxmlformats.org/wordprocessingml/2006/main" xmlns:w14="http://schemas.microsoft.com/office/word/2010/wordml" xmlns:w15="http://schemas.microsoft.com/office/word/2012/wordml" xmlns:w16cex="http://schemas.microsoft.com/office/word/2018/wordml/cex" xmlns:w16cid="http://schemas.microsoft.com/office/word/2016/wordml/cid" xmlns:w16="http://schemas.microsoft.com/office/word/2018/wordml" xmlns:w16se="http://schemas.microsoft.com/office/word/2015/wordml/symex" xmlns:wpg="http://schemas.microsoft.com/office/word/2010/wordprocessingGroup" xmlns:wpi="http://schemas.microsoft.com/office/word/2010/wordprocessingInk" xmlns:wne="http://schemas.microsoft.com/office/word/2006/wordml" xmlns:wps="http://schemas.microsoft.com/office/word/2010/wordprocessingShape" mc:Ignorable="w14 w15 w16se w16cid w16 w16cex wp14">
+  <w:comment w:id="1" w:author="Galka Boteva" w:date="2022-12-08T13:09:00Z" w:initials="GB">
+    <w:p>
+      <w:pPr>
+        <w:pStyle w:val="CommentText"/>
+      </w:pPr>
+      <w:r>
+        <w:rPr>
+          <w:rStyle w:val="CommentReference"/>
+        </w:rPr>
+        <w:annotationRef/>
+      </w:r>
+      <w:r>
+        <w:t xml:space="preserve">That is incorrect. The program should return count of discoverer, who is tired (energy is 0) </w:t>
+      </w:r>
+      <w:r>
+        <w:t>from the list with picked</w:t>
+      </w:r>
+      <w:r>
+        <w:t>.</w:t>
+      </w:r>
+    </w:p>
+  </w:comment>
+</w:comments>
+</file>
+
+<file path=word/commentsExtended.xml><?xml version="1.0" encoding="utf-8"?>
+<w15:commentsEx xmlns:wpc="http://schemas.microsoft.com/office/word/2010/wordprocessingCanvas" xmlns:cx="http://schemas.microsoft.com/office/drawing/2014/chartex" xmlns:cx1="http://schemas.microsoft.com/office/drawing/2015/9/8/chartex" xmlns:cx2="http://schemas.microsoft.com/office/drawing/2015/10/21/chartex" xmlns:cx3="http://schemas.microsoft.com/office/drawing/2016/5/9/chartex" xmlns:cx4="http://schemas.microsoft.com/office/drawing/2016/5/10/chartex" xmlns:cx5="http://schemas.microsoft.com/office/drawing/2016/5/11/chartex" xmlns:cx6="http://schemas.microsoft.com/office/drawing/2016/5/12/chartex" xmlns:cx7="http://schemas.microsoft.com/office/drawing/2016/5/13/chartex" xmlns:cx8="http://schemas.microsoft.com/office/drawing/2016/5/14/chartex" xmlns:mc="http://schemas.openxmlformats.org/markup-compatibility/2006" xmlns:aink="http://schemas.microsoft.com/office/drawing/2016/ink" xmlns:am3d="http://schemas.microsoft.com/office/drawing/2017/model3d" xmlns:o="urn:schemas-microsoft-com:office:office" xmlns:r="http://schemas.openxmlformats.org/officeDocument/2006/relationships" xmlns:m="http://schemas.openxmlformats.org/officeDocument/2006/math" xmlns:v="urn:schemas-microsoft-com:vml" xmlns:wp14="http://schemas.microsoft.com/office/word/2010/wordprocessingDrawing" xmlns:wp="http://schemas.openxmlformats.org/drawingml/2006/wordprocessingDrawing" xmlns:w10="urn:schemas-microsoft-com:office:word" xmlns:w="http://schemas.openxmlformats.org/wordprocessingml/2006/main" xmlns:w14="http://schemas.microsoft.com/office/word/2010/wordml" xmlns:w15="http://schemas.microsoft.com/office/word/2012/wordml" xmlns:w16cex="http://schemas.microsoft.com/office/word/2018/wordml/cex" xmlns:w16cid="http://schemas.microsoft.com/office/word/2016/wordml/cid" xmlns:w16="http://schemas.microsoft.com/office/word/2018/wordml" xmlns:w16se="http://schemas.microsoft.com/office/word/2015/wordml/symex" xmlns:wpg="http://schemas.microsoft.com/office/word/2010/wordprocessingGroup" xmlns:wpi="http://schemas.microsoft.com/office/word/2010/wordprocessingInk" xmlns:wne="http://schemas.microsoft.com/office/word/2006/wordml" xmlns:wps="http://schemas.microsoft.com/office/word/2010/wordprocessingShape" mc:Ignorable="w14 w15 w16se w16cid w16 w16cex wp14">
+  <w15:commentEx w15:paraId="11FE6944" w15:done="0"/>
+</w15:commentsEx>
+</file>
+
+<file path=word/commentsExtensible.xml><?xml version="1.0" encoding="utf-8"?>
+<w16cex:commentsExtensible xmlns:wpc="http://schemas.microsoft.com/office/word/2010/wordprocessingCanvas" xmlns:cx="http://schemas.microsoft.com/office/drawing/2014/chartex" xmlns:cx1="http://schemas.microsoft.com/office/drawing/2015/9/8/chartex" xmlns:cx2="http://schemas.microsoft.com/office/drawing/2015/10/21/chartex" xmlns:cx3="http://schemas.microsoft.com/office/drawing/2016/5/9/chartex" xmlns:cx4="http://schemas.microsoft.com/office/drawing/2016/5/10/chartex" xmlns:cx5="http://schemas.microsoft.com/office/drawing/2016/5/11/chartex" xmlns:cx6="http://schemas.microsoft.com/office/drawing/2016/5/12/chartex" xmlns:cx7="http://schemas.microsoft.com/office/drawing/2016/5/13/chartex" xmlns:cx8="http://schemas.microsoft.com/office/drawing/2016/5/14/chartex" xmlns:mc="http://schemas.openxmlformats.org/markup-compatibility/2006" xmlns:aink="http://schemas.microsoft.com/office/drawing/2016/ink" xmlns:am3d="http://schemas.microsoft.com/office/drawing/2017/model3d" xmlns:o="urn:schemas-microsoft-com:office:office" xmlns:r="http://schemas.openxmlformats.org/officeDocument/2006/relationships" xmlns:m="http://schemas.openxmlformats.org/officeDocument/2006/math" xmlns:v="urn:schemas-microsoft-com:vml" xmlns:wp14="http://schemas.microsoft.com/office/word/2010/wordprocessingDrawing" xmlns:wp="http://schemas.openxmlformats.org/drawingml/2006/wordprocessingDrawing" xmlns:w10="urn:schemas-microsoft-com:office:word" xmlns:w="http://schemas.openxmlformats.org/wordprocessingml/2006/main" xmlns:w14="http://schemas.microsoft.com/office/word/2010/wordml" xmlns:w15="http://schemas.microsoft.com/office/word/2012/wordml" xmlns:w16cex="http://schemas.microsoft.com/office/word/2018/wordml/cex" xmlns:w16cid="http://schemas.microsoft.com/office/word/2016/wordml/cid" xmlns:w16="http://schemas.microsoft.com/office/word/2018/wordml" xmlns:w16se="http://schemas.microsoft.com/office/word/2015/wordml/symex" xmlns:wpg="http://schemas.microsoft.com/office/word/2010/wordprocessingGroup" xmlns:wpi="http://schemas.microsoft.com/office/word/2010/wordprocessingInk" xmlns:wne="http://schemas.microsoft.com/office/word/2006/wordml" xmlns:wps="http://schemas.microsoft.com/office/word/2010/wordprocessingShape" mc:Ignorable="w14 w15 w16se w16cid w16 w16cex wp14">
+  <w16cex:commentExtensible w16cex:durableId="273C607F" w16cex:dateUtc="2022-12-08T11:09:00Z"/>
+</w16cex:commentsExtensible>
+</file>
+
+<file path=word/commentsIds.xml><?xml version="1.0" encoding="utf-8"?>
+<w16cid:commentsIds xmlns:wpc="http://schemas.microsoft.com/office/word/2010/wordprocessingCanvas" xmlns:cx="http://schemas.microsoft.com/office/drawing/2014/chartex" xmlns:cx1="http://schemas.microsoft.com/office/drawing/2015/9/8/chartex" xmlns:cx2="http://schemas.microsoft.com/office/drawing/2015/10/21/chartex" xmlns:cx3="http://schemas.microsoft.com/office/drawing/2016/5/9/chartex" xmlns:cx4="http://schemas.microsoft.com/office/drawing/2016/5/10/chartex" xmlns:cx5="http://schemas.microsoft.com/office/drawing/2016/5/11/chartex" xmlns:cx6="http://schemas.microsoft.com/office/drawing/2016/5/12/chartex" xmlns:cx7="http://schemas.microsoft.com/office/drawing/2016/5/13/chartex" xmlns:cx8="http://schemas.microsoft.com/office/drawing/2016/5/14/chartex" xmlns:mc="http://schemas.openxmlformats.org/markup-compatibility/2006" xmlns:aink="http://schemas.microsoft.com/office/drawing/2016/ink" xmlns:am3d="http://schemas.microsoft.com/office/drawing/2017/model3d" xmlns:o="urn:schemas-microsoft-com:office:office" xmlns:r="http://schemas.openxmlformats.org/officeDocument/2006/relationships" xmlns:m="http://schemas.openxmlformats.org/officeDocument/2006/math" xmlns:v="urn:schemas-microsoft-com:vml" xmlns:wp14="http://schemas.microsoft.com/office/word/2010/wordprocessingDrawing" xmlns:wp="http://schemas.openxmlformats.org/drawingml/2006/wordprocessingDrawing" xmlns:w10="urn:schemas-microsoft-com:office:word" xmlns:w="http://schemas.openxmlformats.org/wordprocessingml/2006/main" xmlns:w14="http://schemas.microsoft.com/office/word/2010/wordml" xmlns:w15="http://schemas.microsoft.com/office/word/2012/wordml" xmlns:w16cex="http://schemas.microsoft.com/office/word/2018/wordml/cex" xmlns:w16cid="http://schemas.microsoft.com/office/word/2016/wordml/cid" xmlns:w16="http://schemas.microsoft.com/office/word/2018/wordml" xmlns:w16se="http://schemas.microsoft.com/office/word/2015/wordml/symex" xmlns:wpg="http://schemas.microsoft.com/office/word/2010/wordprocessingGroup" xmlns:wpi="http://schemas.microsoft.com/office/word/2010/wordprocessingInk" xmlns:wne="http://schemas.microsoft.com/office/word/2006/wordml" xmlns:wps="http://schemas.microsoft.com/office/word/2010/wordprocessingShape" mc:Ignorable="w14 w15 w16se w16cid w16 w16cex wp14">
+  <w16cid:commentId w16cid:paraId="11FE6944" w16cid:durableId="273C607F"/>
+</w16cid:commentsIds>
+</file>
+
 <file path=word/endnotes.xml><?xml version="1.0" encoding="utf-8"?>
-<w:endnotes xmlns:wpc="http://schemas.microsoft.com/office/word/2010/wordprocessingCanvas" xmlns:cx="http://schemas.microsoft.com/office/drawing/2014/chartex" xmlns:cx1="http://schemas.microsoft.com/office/drawing/2015/9/8/chartex" xmlns:cx2="http://schemas.microsoft.com/office/drawing/2015/10/21/chartex" xmlns:cx3="http://schemas.microsoft.com/office/drawing/2016/5/9/chartex" xmlns:cx4="http://schemas.microsoft.com/office/drawing/2016/5/10/chartex" xmlns:cx5="http://schemas.microsoft.com/office/drawing/2016/5/11/chartex" xmlns:cx6="http://schemas.microsoft.com/office/drawing/2016/5/12/chartex" xmlns:cx7="http://schemas.microsoft.com/office/drawing/2016/5/13/chartex" xmlns:cx8="http://schemas.microsoft.com/office/drawing/2016/5/14/chartex" xmlns:mc="http://schemas.openxmlformats.org/markup-compatibility/2006" xmlns:aink="http://schemas.microsoft.com/office/drawing/2016/ink" xmlns:am3d="http://schemas.microsoft.com/office/drawing/2017/model3d" xmlns:o="urn:schemas-microsoft-com:office:office" xmlns:oel="http://schemas.microsoft.com/office/2019/extlst" xmlns:r="http://schemas.openxmlformats.org/officeDocument/2006/relationships" xmlns:m="http://schemas.openxmlformats.org/officeDocument/2006/math" xmlns:v="urn:schemas-microsoft-com:vml" xmlns:wp14="http://schemas.microsoft.com/office/word/2010/wordprocessingDrawing" xmlns:wp="http://schemas.openxmlformats.org/drawingml/2006/wordprocessingDrawing" xmlns:w10="urn:schemas-microsoft-com:office:word" xmlns:w="http://schemas.openxmlformats.org/wordprocessingml/2006/main" xmlns:w14="http://schemas.microsoft.com/office/word/2010/wordml" xmlns:w15="http://schemas.microsoft.com/office/word/2012/wordml" xmlns:w16cex="http://schemas.microsoft.com/office/word/2018/wordml/cex" xmlns:w16cid="http://schemas.microsoft.com/office/word/2016/wordml/cid" xmlns:w16="http://schemas.microsoft.com/office/word/2018/wordml" xmlns:w16sdtdh="http://schemas.microsoft.com/office/word/2020/wordml/sdtdatahash" xmlns:w16se="http://schemas.microsoft.com/office/word/2015/wordml/symex" xmlns:wpg="http://schemas.microsoft.com/office/word/2010/wordprocessingGroup" xmlns:wpi="http://schemas.microsoft.com/office/word/2010/wordprocessingInk" xmlns:wne="http://schemas.microsoft.com/office/word/2006/wordml" xmlns:wps="http://schemas.microsoft.com/office/word/2010/wordprocessingShape" mc:Ignorable="w14 w15 w16se w16cid w16 w16cex w16sdtdh wp14">
+<w:endnotes xmlns:wpc="http://schemas.microsoft.com/office/word/2010/wordprocessingCanvas" xmlns:cx="http://schemas.microsoft.com/office/drawing/2014/chartex" xmlns:cx1="http://schemas.microsoft.com/office/drawing/2015/9/8/chartex" xmlns:cx2="http://schemas.microsoft.com/office/drawing/2015/10/21/chartex" xmlns:cx3="http://schemas.microsoft.com/office/drawing/2016/5/9/chartex" xmlns:cx4="http://schemas.microsoft.com/office/drawing/2016/5/10/chartex" xmlns:cx5="http://schemas.microsoft.com/office/drawing/2016/5/11/chartex" xmlns:cx6="http://schemas.microsoft.com/office/drawing/2016/5/12/chartex" xmlns:cx7="http://schemas.microsoft.com/office/drawing/2016/5/13/chartex" xmlns:cx8="http://schemas.microsoft.com/office/drawing/2016/5/14/chartex" xmlns:mc="http://schemas.openxmlformats.org/markup-compatibility/2006" xmlns:aink="http://schemas.microsoft.com/office/drawing/2016/ink" xmlns:am3d="http://schemas.microsoft.com/office/drawing/2017/model3d" xmlns:o="urn:schemas-microsoft-com:office:office" xmlns:r="http://schemas.openxmlformats.org/officeDocument/2006/relationships" xmlns:m="http://schemas.openxmlformats.org/officeDocument/2006/math" xmlns:v="urn:schemas-microsoft-com:vml" xmlns:wp14="http://schemas.microsoft.com/office/word/2010/wordprocessingDrawing" xmlns:wp="http://schemas.openxmlformats.org/drawingml/2006/wordprocessingDrawing" xmlns:w10="urn:schemas-microsoft-com:office:word" xmlns:w="http://schemas.openxmlformats.org/wordprocessingml/2006/main" xmlns:w14="http://schemas.microsoft.com/office/word/2010/wordml" xmlns:w15="http://schemas.microsoft.com/office/word/2012/wordml" xmlns:w16cex="http://schemas.microsoft.com/office/word/2018/wordml/cex" xmlns:w16cid="http://schemas.microsoft.com/office/word/2016/wordml/cid" xmlns:w16="http://schemas.microsoft.com/office/word/2018/wordml" xmlns:w16se="http://schemas.microsoft.com/office/word/2015/wordml/symex" xmlns:wpg="http://schemas.microsoft.com/office/word/2010/wordprocessingGroup" xmlns:wpi="http://schemas.microsoft.com/office/word/2010/wordprocessingInk" xmlns:wne="http://schemas.microsoft.com/office/word/2006/wordml" xmlns:wps="http://schemas.microsoft.com/office/word/2010/wordprocessingShape" mc:Ignorable="w14 w15 w16se w16cid w16 w16cex wp14">
   <w:endnote w:type="separator" w:id="-1">
     <w:p>
       <w:pPr>
@@ -10212,10 +10771,10 @@
 </file>
 
 <file path=word/footer1.xml><?xml version="1.0" encoding="utf-8"?>
-<w:ftr xmlns:wpc="http://schemas.microsoft.com/office/word/2010/wordprocessingCanvas" xmlns:cx="http://schemas.microsoft.com/office/drawing/2014/chartex" xmlns:cx1="http://schemas.microsoft.com/office/drawing/2015/9/8/chartex" xmlns:cx2="http://schemas.microsoft.com/office/drawing/2015/10/21/chartex" xmlns:cx3="http://schemas.microsoft.com/office/drawing/2016/5/9/chartex" xmlns:cx4="http://schemas.microsoft.com/office/drawing/2016/5/10/chartex" xmlns:cx5="http://schemas.microsoft.com/office/drawing/2016/5/11/chartex" xmlns:cx6="http://schemas.microsoft.com/office/drawing/2016/5/12/chartex" xmlns:cx7="http://schemas.microsoft.com/office/drawing/2016/5/13/chartex" xmlns:cx8="http://schemas.microsoft.com/office/drawing/2016/5/14/chartex" xmlns:mc="http://schemas.openxmlformats.org/markup-compatibility/2006" xmlns:aink="http://schemas.microsoft.com/office/drawing/2016/ink" xmlns:am3d="http://schemas.microsoft.com/office/drawing/2017/model3d" xmlns:o="urn:schemas-microsoft-com:office:office" xmlns:oel="http://schemas.microsoft.com/office/2019/extlst" xmlns:r="http://schemas.openxmlformats.org/officeDocument/2006/relationships" xmlns:m="http://schemas.openxmlformats.org/officeDocument/2006/math" xmlns:v="urn:schemas-microsoft-com:vml" xmlns:wp14="http://schemas.microsoft.com/office/word/2010/wordprocessingDrawing" xmlns:wp="http://schemas.openxmlformats.org/drawingml/2006/wordprocessingDrawing" xmlns:w10="urn:schemas-microsoft-com:office:word" xmlns:w="http://schemas.openxmlformats.org/wordprocessingml/2006/main" xmlns:w14="http://schemas.microsoft.com/office/word/2010/wordml" xmlns:w15="http://schemas.microsoft.com/office/word/2012/wordml" xmlns:w16cex="http://schemas.microsoft.com/office/word/2018/wordml/cex" xmlns:w16cid="http://schemas.microsoft.com/office/word/2016/wordml/cid" xmlns:w16="http://schemas.microsoft.com/office/word/2018/wordml" xmlns:w16sdtdh="http://schemas.microsoft.com/office/word/2020/wordml/sdtdatahash" xmlns:w16se="http://schemas.microsoft.com/office/word/2015/wordml/symex" xmlns:wpg="http://schemas.microsoft.com/office/word/2010/wordprocessingGroup" xmlns:wpi="http://schemas.microsoft.com/office/word/2010/wordprocessingInk" xmlns:wne="http://schemas.microsoft.com/office/word/2006/wordml" xmlns:wps="http://schemas.microsoft.com/office/word/2010/wordprocessingShape" mc:Ignorable="w14 w15 w16se w16cid w16 w16cex w16sdtdh wp14">
+<w:ftr xmlns:wpc="http://schemas.microsoft.com/office/word/2010/wordprocessingCanvas" xmlns:cx="http://schemas.microsoft.com/office/drawing/2014/chartex" xmlns:cx1="http://schemas.microsoft.com/office/drawing/2015/9/8/chartex" xmlns:cx2="http://schemas.microsoft.com/office/drawing/2015/10/21/chartex" xmlns:cx3="http://schemas.microsoft.com/office/drawing/2016/5/9/chartex" xmlns:cx4="http://schemas.microsoft.com/office/drawing/2016/5/10/chartex" xmlns:cx5="http://schemas.microsoft.com/office/drawing/2016/5/11/chartex" xmlns:cx6="http://schemas.microsoft.com/office/drawing/2016/5/12/chartex" xmlns:cx7="http://schemas.microsoft.com/office/drawing/2016/5/13/chartex" xmlns:cx8="http://schemas.microsoft.com/office/drawing/2016/5/14/chartex" xmlns:mc="http://schemas.openxmlformats.org/markup-compatibility/2006" xmlns:aink="http://schemas.microsoft.com/office/drawing/2016/ink" xmlns:am3d="http://schemas.microsoft.com/office/drawing/2017/model3d" xmlns:o="urn:schemas-microsoft-com:office:office" xmlns:r="http://schemas.openxmlformats.org/officeDocument/2006/relationships" xmlns:m="http://schemas.openxmlformats.org/officeDocument/2006/math" xmlns:v="urn:schemas-microsoft-com:vml" xmlns:wp14="http://schemas.microsoft.com/office/word/2010/wordprocessingDrawing" xmlns:wp="http://schemas.openxmlformats.org/drawingml/2006/wordprocessingDrawing" xmlns:w10="urn:schemas-microsoft-com:office:word" xmlns:w="http://schemas.openxmlformats.org/wordprocessingml/2006/main" xmlns:w14="http://schemas.microsoft.com/office/word/2010/wordml" xmlns:w15="http://schemas.microsoft.com/office/word/2012/wordml" xmlns:w16cex="http://schemas.microsoft.com/office/word/2018/wordml/cex" xmlns:w16cid="http://schemas.microsoft.com/office/word/2016/wordml/cid" xmlns:w16="http://schemas.microsoft.com/office/word/2018/wordml" xmlns:w16se="http://schemas.microsoft.com/office/word/2015/wordml/symex" xmlns:wpg="http://schemas.microsoft.com/office/word/2010/wordprocessingGroup" xmlns:wpi="http://schemas.microsoft.com/office/word/2010/wordprocessingInk" xmlns:wne="http://schemas.microsoft.com/office/word/2006/wordml" xmlns:wps="http://schemas.microsoft.com/office/word/2010/wordprocessingShape" mc:Ignorable="w14 w15 w16se w16cid w16 w16cex wp14">
   <w:p>
     <w:pPr>
-      <w:pStyle w:val="a5"/>
+      <w:pStyle w:val="Footer"/>
     </w:pPr>
     <w:r>
       <w:rPr>
@@ -10285,7 +10844,7 @@
             </wp:anchor>
           </w:drawing>
         </mc:Choice>
-        <mc:Fallback>
+        <mc:Fallback xmlns:w16sdtdh="http://schemas.microsoft.com/office/word/2020/wordml/sdtdatahash" xmlns:oel="http://schemas.microsoft.com/office/2019/extlst">
           <w:pict>
             <v:line w14:anchorId="027229C0" id="Straight Connector 30" o:spid="_x0000_s1026" style="position:absolute;flip:y;z-index:251671552;visibility:visible;mso-wrap-style:square;mso-width-percent:0;mso-height-percent:0;mso-wrap-distance-left:9pt;mso-wrap-distance-top:0;mso-wrap-distance-right:9pt;mso-wrap-distance-bottom:0;mso-position-horizontal:absolute;mso-position-horizontal-relative:text;mso-position-vertical:absolute;mso-position-vertical-relative:text;mso-width-percent:0;mso-height-percent:0;mso-width-relative:page;mso-height-relative:page" from="-6.1pt,17.2pt" to="514.7pt,17.2pt" o:gfxdata="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" strokecolor="#375623 [1609]" strokeweight="1pt">
               <v:stroke joinstyle="miter" endcap="round"/>
@@ -10297,7 +10856,7 @@
   </w:p>
   <w:p>
     <w:pPr>
-      <w:pStyle w:val="a5"/>
+      <w:pStyle w:val="Footer"/>
     </w:pPr>
     <w:r>
       <w:rPr>
@@ -10462,7 +11021,7 @@
             </wp:anchor>
           </w:drawing>
         </mc:Choice>
-        <mc:Fallback>
+        <mc:Fallback xmlns:w16sdtdh="http://schemas.microsoft.com/office/word/2020/wordml/sdtdatahash" xmlns:oel="http://schemas.microsoft.com/office/2019/extlst">
           <w:pict>
             <v:shapetype w14:anchorId="143C6EEA" id="_x0000_t202" coordsize="21600,21600" o:spt="202" path="m,l,21600r21600,l21600,xe">
               <v:stroke joinstyle="miter"/>
@@ -10665,7 +11224,7 @@
             </wp:anchor>
           </w:drawing>
         </mc:Choice>
-        <mc:Fallback>
+        <mc:Fallback xmlns:w16sdtdh="http://schemas.microsoft.com/office/word/2020/wordml/sdtdatahash" xmlns:oel="http://schemas.microsoft.com/office/2019/extlst">
           <w:pict>
             <v:shape w14:anchorId="27987D6F" id="Text Box 31" o:spid="_x0000_s1027" type="#_x0000_t202" style="position:absolute;margin-left:431.8pt;margin-top:24.65pt;width:70.9pt;height:15.9pt;z-index:251668480;visibility:visible;mso-wrap-style:square;mso-width-percent:0;mso-height-percent:0;mso-wrap-distance-left:9pt;mso-wrap-distance-top:0;mso-wrap-distance-right:9pt;mso-wrap-distance-bottom:0;mso-position-horizontal:absolute;mso-position-horizontal-relative:text;mso-position-vertical:absolute;mso-position-vertical-relative:text;mso-width-percent:0;mso-height-percent:0;mso-width-relative:page;mso-height-relative:page;v-text-anchor:middle" o:gfxdata="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" filled="f" stroked="f" strokeweight=".5pt">
               <v:textbox inset="0,0,0,0">
@@ -10828,18 +11387,34 @@
                               <w:szCs w:val="17"/>
                             </w:rPr>
                           </w:pPr>
-                          <w:bookmarkStart w:id="1" w:name="_Hlk24191091"/>
+                          <w:bookmarkStart w:id="2" w:name="_Hlk24191091"/>
                           <w:r>
                             <w:rPr>
                               <w:sz w:val="17"/>
                               <w:szCs w:val="17"/>
                             </w:rPr>
-                            <w:t xml:space="preserve">© SoftUni – </w:t>
+                            <w:t xml:space="preserve">© </w:t>
+                          </w:r>
+                          <w:proofErr w:type="spellStart"/>
+                          <w:r>
+                            <w:rPr>
+                              <w:sz w:val="17"/>
+                              <w:szCs w:val="17"/>
+                            </w:rPr>
+                            <w:t>SoftUni</w:t>
+                          </w:r>
+                          <w:proofErr w:type="spellEnd"/>
+                          <w:r>
+                            <w:rPr>
+                              <w:sz w:val="17"/>
+                              <w:szCs w:val="17"/>
+                            </w:rPr>
+                            <w:t xml:space="preserve"> – </w:t>
                           </w:r>
                           <w:hyperlink r:id="rId3" w:history="1">
                             <w:r>
                               <w:rPr>
-                                <w:rStyle w:val="a7"/>
+                                <w:rStyle w:val="Hyperlink"/>
                                 <w:color w:val="0882DE"/>
                                 <w:sz w:val="17"/>
                                 <w:szCs w:val="17"/>
@@ -10848,7 +11423,7 @@
                             </w:r>
                             <w:r>
                               <w:rPr>
-                                <w:rStyle w:val="a7"/>
+                                <w:rStyle w:val="Hyperlink"/>
                                 <w:color w:val="0882DE"/>
                                 <w:sz w:val="17"/>
                                 <w:szCs w:val="17"/>
@@ -10857,7 +11432,7 @@
                             </w:r>
                             <w:r>
                               <w:rPr>
-                                <w:rStyle w:val="a7"/>
+                                <w:rStyle w:val="Hyperlink"/>
                                 <w:color w:val="0882DE"/>
                                 <w:sz w:val="17"/>
                                 <w:szCs w:val="17"/>
@@ -10873,7 +11448,7 @@
                             <w:t>. Copyrighted document. Unauthorized copy, reproduction or use is not permitted.</w:t>
                           </w:r>
                         </w:p>
-                        <w:bookmarkEnd w:id="1"/>
+                        <w:bookmarkEnd w:id="2"/>
                         <w:p>
                           <w:pPr>
                             <w:spacing w:line="240" w:lineRule="auto"/>
@@ -11452,7 +12027,7 @@
             </wp:anchor>
           </w:drawing>
         </mc:Choice>
-        <mc:Fallback>
+        <mc:Fallback xmlns:w16sdtdh="http://schemas.microsoft.com/office/word/2020/wordml/sdtdatahash" xmlns:oel="http://schemas.microsoft.com/office/2019/extlst">
           <w:pict>
             <v:shape w14:anchorId="3F51BAAD" id="Text Box 16" o:spid="_x0000_s1028" type="#_x0000_t202" style="position:absolute;margin-left:360.2pt;margin-top:2.3pt;width:411.4pt;height:40.45pt;z-index:251666432;visibility:visible;mso-wrap-style:square;mso-width-percent:0;mso-height-percent:0;mso-wrap-distance-left:9pt;mso-wrap-distance-top:0;mso-wrap-distance-right:9pt;mso-wrap-distance-bottom:0;mso-position-horizontal:right;mso-position-horizontal-relative:margin;mso-position-vertical:absolute;mso-position-vertical-relative:text;mso-width-percent:0;mso-height-percent:0;mso-width-relative:page;mso-height-relative:page;v-text-anchor:top" o:gfxdata="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" filled="f" stroked="f">
               <v:textbox inset=".5mm,1.2mm,.5mm,.5mm">
@@ -12181,7 +12756,7 @@
             </wp:anchor>
           </w:drawing>
         </mc:Choice>
-        <mc:Fallback>
+        <mc:Fallback xmlns:w16sdtdh="http://schemas.microsoft.com/office/word/2020/wordml/sdtdatahash" xmlns:oel="http://schemas.microsoft.com/office/2019/extlst">
           <w:pict>
             <v:shape w14:anchorId="0E041F44" id="Text Box 4" o:spid="_x0000_s1029" type="#_x0000_t202" style="position:absolute;margin-left:444.65pt;margin-top:26.95pt;width:70.9pt;height:15.9pt;z-index:251663360;visibility:visible;mso-wrap-style:square;mso-width-percent:0;mso-height-percent:0;mso-wrap-distance-left:9pt;mso-wrap-distance-top:0;mso-wrap-distance-right:9pt;mso-wrap-distance-bottom:0;mso-position-horizontal:absolute;mso-position-horizontal-relative:text;mso-position-vertical:absolute;mso-position-vertical-relative:text;mso-width-percent:0;mso-height-percent:0;mso-width-relative:page;mso-height-relative:page;v-text-anchor:middle" o:gfxdata="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" filled="f" stroked="f" strokeweight=".5pt">
               <v:textbox inset="0,0,0,0">
@@ -12208,7 +12783,7 @@
 </file>
 
 <file path=word/footnotes.xml><?xml version="1.0" encoding="utf-8"?>
-<w:footnotes xmlns:wpc="http://schemas.microsoft.com/office/word/2010/wordprocessingCanvas" xmlns:cx="http://schemas.microsoft.com/office/drawing/2014/chartex" xmlns:cx1="http://schemas.microsoft.com/office/drawing/2015/9/8/chartex" xmlns:cx2="http://schemas.microsoft.com/office/drawing/2015/10/21/chartex" xmlns:cx3="http://schemas.microsoft.com/office/drawing/2016/5/9/chartex" xmlns:cx4="http://schemas.microsoft.com/office/drawing/2016/5/10/chartex" xmlns:cx5="http://schemas.microsoft.com/office/drawing/2016/5/11/chartex" xmlns:cx6="http://schemas.microsoft.com/office/drawing/2016/5/12/chartex" xmlns:cx7="http://schemas.microsoft.com/office/drawing/2016/5/13/chartex" xmlns:cx8="http://schemas.microsoft.com/office/drawing/2016/5/14/chartex" xmlns:mc="http://schemas.openxmlformats.org/markup-compatibility/2006" xmlns:aink="http://schemas.microsoft.com/office/drawing/2016/ink" xmlns:am3d="http://schemas.microsoft.com/office/drawing/2017/model3d" xmlns:o="urn:schemas-microsoft-com:office:office" xmlns:oel="http://schemas.microsoft.com/office/2019/extlst" xmlns:r="http://schemas.openxmlformats.org/officeDocument/2006/relationships" xmlns:m="http://schemas.openxmlformats.org/officeDocument/2006/math" xmlns:v="urn:schemas-microsoft-com:vml" xmlns:wp14="http://schemas.microsoft.com/office/word/2010/wordprocessingDrawing" xmlns:wp="http://schemas.openxmlformats.org/drawingml/2006/wordprocessingDrawing" xmlns:w10="urn:schemas-microsoft-com:office:word" xmlns:w="http://schemas.openxmlformats.org/wordprocessingml/2006/main" xmlns:w14="http://schemas.microsoft.com/office/word/2010/wordml" xmlns:w15="http://schemas.microsoft.com/office/word/2012/wordml" xmlns:w16cex="http://schemas.microsoft.com/office/word/2018/wordml/cex" xmlns:w16cid="http://schemas.microsoft.com/office/word/2016/wordml/cid" xmlns:w16="http://schemas.microsoft.com/office/word/2018/wordml" xmlns:w16sdtdh="http://schemas.microsoft.com/office/word/2020/wordml/sdtdatahash" xmlns:w16se="http://schemas.microsoft.com/office/word/2015/wordml/symex" xmlns:wpg="http://schemas.microsoft.com/office/word/2010/wordprocessingGroup" xmlns:wpi="http://schemas.microsoft.com/office/word/2010/wordprocessingInk" xmlns:wne="http://schemas.microsoft.com/office/word/2006/wordml" xmlns:wps="http://schemas.microsoft.com/office/word/2010/wordprocessingShape" mc:Ignorable="w14 w15 w16se w16cid w16 w16cex w16sdtdh wp14">
+<w:footnotes xmlns:wpc="http://schemas.microsoft.com/office/word/2010/wordprocessingCanvas" xmlns:cx="http://schemas.microsoft.com/office/drawing/2014/chartex" xmlns:cx1="http://schemas.microsoft.com/office/drawing/2015/9/8/chartex" xmlns:cx2="http://schemas.microsoft.com/office/drawing/2015/10/21/chartex" xmlns:cx3="http://schemas.microsoft.com/office/drawing/2016/5/9/chartex" xmlns:cx4="http://schemas.microsoft.com/office/drawing/2016/5/10/chartex" xmlns:cx5="http://schemas.microsoft.com/office/drawing/2016/5/11/chartex" xmlns:cx6="http://schemas.microsoft.com/office/drawing/2016/5/12/chartex" xmlns:cx7="http://schemas.microsoft.com/office/drawing/2016/5/13/chartex" xmlns:cx8="http://schemas.microsoft.com/office/drawing/2016/5/14/chartex" xmlns:mc="http://schemas.openxmlformats.org/markup-compatibility/2006" xmlns:aink="http://schemas.microsoft.com/office/drawing/2016/ink" xmlns:am3d="http://schemas.microsoft.com/office/drawing/2017/model3d" xmlns:o="urn:schemas-microsoft-com:office:office" xmlns:r="http://schemas.openxmlformats.org/officeDocument/2006/relationships" xmlns:m="http://schemas.openxmlformats.org/officeDocument/2006/math" xmlns:v="urn:schemas-microsoft-com:vml" xmlns:wp14="http://schemas.microsoft.com/office/word/2010/wordprocessingDrawing" xmlns:wp="http://schemas.openxmlformats.org/drawingml/2006/wordprocessingDrawing" xmlns:w10="urn:schemas-microsoft-com:office:word" xmlns:w="http://schemas.openxmlformats.org/wordprocessingml/2006/main" xmlns:w14="http://schemas.microsoft.com/office/word/2010/wordml" xmlns:w15="http://schemas.microsoft.com/office/word/2012/wordml" xmlns:w16cex="http://schemas.microsoft.com/office/word/2018/wordml/cex" xmlns:w16cid="http://schemas.microsoft.com/office/word/2016/wordml/cid" xmlns:w16="http://schemas.microsoft.com/office/word/2018/wordml" xmlns:w16se="http://schemas.microsoft.com/office/word/2015/wordml/symex" xmlns:wpg="http://schemas.microsoft.com/office/word/2010/wordprocessingGroup" xmlns:wpi="http://schemas.microsoft.com/office/word/2010/wordprocessingInk" xmlns:wne="http://schemas.microsoft.com/office/word/2006/wordml" xmlns:wps="http://schemas.microsoft.com/office/word/2010/wordprocessingShape" mc:Ignorable="w14 w15 w16se w16cid w16 w16cex wp14">
   <w:footnote w:type="separator" w:id="-1">
     <w:p>
       <w:pPr>
@@ -12233,10 +12808,10 @@
 </file>
 
 <file path=word/header1.xml><?xml version="1.0" encoding="utf-8"?>
-<w:hdr xmlns:wpc="http://schemas.microsoft.com/office/word/2010/wordprocessingCanvas" xmlns:cx="http://schemas.microsoft.com/office/drawing/2014/chartex" xmlns:cx1="http://schemas.microsoft.com/office/drawing/2015/9/8/chartex" xmlns:cx2="http://schemas.microsoft.com/office/drawing/2015/10/21/chartex" xmlns:cx3="http://schemas.microsoft.com/office/drawing/2016/5/9/chartex" xmlns:cx4="http://schemas.microsoft.com/office/drawing/2016/5/10/chartex" xmlns:cx5="http://schemas.microsoft.com/office/drawing/2016/5/11/chartex" xmlns:cx6="http://schemas.microsoft.com/office/drawing/2016/5/12/chartex" xmlns:cx7="http://schemas.microsoft.com/office/drawing/2016/5/13/chartex" xmlns:cx8="http://schemas.microsoft.com/office/drawing/2016/5/14/chartex" xmlns:mc="http://schemas.openxmlformats.org/markup-compatibility/2006" xmlns:aink="http://schemas.microsoft.com/office/drawing/2016/ink" xmlns:am3d="http://schemas.microsoft.com/office/drawing/2017/model3d" xmlns:o="urn:schemas-microsoft-com:office:office" xmlns:oel="http://schemas.microsoft.com/office/2019/extlst" xmlns:r="http://schemas.openxmlformats.org/officeDocument/2006/relationships" xmlns:m="http://schemas.openxmlformats.org/officeDocument/2006/math" xmlns:v="urn:schemas-microsoft-com:vml" xmlns:wp14="http://schemas.microsoft.com/office/word/2010/wordprocessingDrawing" xmlns:wp="http://schemas.openxmlformats.org/drawingml/2006/wordprocessingDrawing" xmlns:w10="urn:schemas-microsoft-com:office:word" xmlns:w="http://schemas.openxmlformats.org/wordprocessingml/2006/main" xmlns:w14="http://schemas.microsoft.com/office/word/2010/wordml" xmlns:w15="http://schemas.microsoft.com/office/word/2012/wordml" xmlns:w16cex="http://schemas.microsoft.com/office/word/2018/wordml/cex" xmlns:w16cid="http://schemas.microsoft.com/office/word/2016/wordml/cid" xmlns:w16="http://schemas.microsoft.com/office/word/2018/wordml" xmlns:w16sdtdh="http://schemas.microsoft.com/office/word/2020/wordml/sdtdatahash" xmlns:w16se="http://schemas.microsoft.com/office/word/2015/wordml/symex" xmlns:wpg="http://schemas.microsoft.com/office/word/2010/wordprocessingGroup" xmlns:wpi="http://schemas.microsoft.com/office/word/2010/wordprocessingInk" xmlns:wne="http://schemas.microsoft.com/office/word/2006/wordml" xmlns:wps="http://schemas.microsoft.com/office/word/2010/wordprocessingShape" mc:Ignorable="w14 w15 w16se w16cid w16 w16cex w16sdtdh wp14">
+<w:hdr xmlns:wpc="http://schemas.microsoft.com/office/word/2010/wordprocessingCanvas" xmlns:cx="http://schemas.microsoft.com/office/drawing/2014/chartex" xmlns:cx1="http://schemas.microsoft.com/office/drawing/2015/9/8/chartex" xmlns:cx2="http://schemas.microsoft.com/office/drawing/2015/10/21/chartex" xmlns:cx3="http://schemas.microsoft.com/office/drawing/2016/5/9/chartex" xmlns:cx4="http://schemas.microsoft.com/office/drawing/2016/5/10/chartex" xmlns:cx5="http://schemas.microsoft.com/office/drawing/2016/5/11/chartex" xmlns:cx6="http://schemas.microsoft.com/office/drawing/2016/5/12/chartex" xmlns:cx7="http://schemas.microsoft.com/office/drawing/2016/5/13/chartex" xmlns:cx8="http://schemas.microsoft.com/office/drawing/2016/5/14/chartex" xmlns:mc="http://schemas.openxmlformats.org/markup-compatibility/2006" xmlns:aink="http://schemas.microsoft.com/office/drawing/2016/ink" xmlns:am3d="http://schemas.microsoft.com/office/drawing/2017/model3d" xmlns:o="urn:schemas-microsoft-com:office:office" xmlns:r="http://schemas.openxmlformats.org/officeDocument/2006/relationships" xmlns:m="http://schemas.openxmlformats.org/officeDocument/2006/math" xmlns:v="urn:schemas-microsoft-com:vml" xmlns:wp14="http://schemas.microsoft.com/office/word/2010/wordprocessingDrawing" xmlns:wp="http://schemas.openxmlformats.org/drawingml/2006/wordprocessingDrawing" xmlns:w10="urn:schemas-microsoft-com:office:word" xmlns:w="http://schemas.openxmlformats.org/wordprocessingml/2006/main" xmlns:w14="http://schemas.microsoft.com/office/word/2010/wordml" xmlns:w15="http://schemas.microsoft.com/office/word/2012/wordml" xmlns:w16cex="http://schemas.microsoft.com/office/word/2018/wordml/cex" xmlns:w16cid="http://schemas.microsoft.com/office/word/2016/wordml/cid" xmlns:w16="http://schemas.microsoft.com/office/word/2018/wordml" xmlns:w16se="http://schemas.microsoft.com/office/word/2015/wordml/symex" xmlns:wpg="http://schemas.microsoft.com/office/word/2010/wordprocessingGroup" xmlns:wpi="http://schemas.microsoft.com/office/word/2010/wordprocessingInk" xmlns:wne="http://schemas.microsoft.com/office/word/2006/wordml" xmlns:wps="http://schemas.microsoft.com/office/word/2010/wordprocessingShape" mc:Ignorable="w14 w15 w16se w16cid w16 w16cex wp14">
   <w:p>
     <w:pPr>
-      <w:pStyle w:val="a3"/>
+      <w:pStyle w:val="Header"/>
       <w:ind w:hanging="1134"/>
     </w:pPr>
   </w:p>
@@ -12244,7 +12819,7 @@
 </file>
 
 <file path=word/numbering.xml><?xml version="1.0" encoding="utf-8"?>
-<w:numbering xmlns:wpc="http://schemas.microsoft.com/office/word/2010/wordprocessingCanvas" xmlns:cx="http://schemas.microsoft.com/office/drawing/2014/chartex" xmlns:cx1="http://schemas.microsoft.com/office/drawing/2015/9/8/chartex" xmlns:cx2="http://schemas.microsoft.com/office/drawing/2015/10/21/chartex" xmlns:cx3="http://schemas.microsoft.com/office/drawing/2016/5/9/chartex" xmlns:cx4="http://schemas.microsoft.com/office/drawing/2016/5/10/chartex" xmlns:cx5="http://schemas.microsoft.com/office/drawing/2016/5/11/chartex" xmlns:cx6="http://schemas.microsoft.com/office/drawing/2016/5/12/chartex" xmlns:cx7="http://schemas.microsoft.com/office/drawing/2016/5/13/chartex" xmlns:cx8="http://schemas.microsoft.com/office/drawing/2016/5/14/chartex" xmlns:mc="http://schemas.openxmlformats.org/markup-compatibility/2006" xmlns:aink="http://schemas.microsoft.com/office/drawing/2016/ink" xmlns:am3d="http://schemas.microsoft.com/office/drawing/2017/model3d" xmlns:o="urn:schemas-microsoft-com:office:office" xmlns:oel="http://schemas.microsoft.com/office/2019/extlst" xmlns:r="http://schemas.openxmlformats.org/officeDocument/2006/relationships" xmlns:m="http://schemas.openxmlformats.org/officeDocument/2006/math" xmlns:v="urn:schemas-microsoft-com:vml" xmlns:wp14="http://schemas.microsoft.com/office/word/2010/wordprocessingDrawing" xmlns:wp="http://schemas.openxmlformats.org/drawingml/2006/wordprocessingDrawing" xmlns:w10="urn:schemas-microsoft-com:office:word" xmlns:w="http://schemas.openxmlformats.org/wordprocessingml/2006/main" xmlns:w14="http://schemas.microsoft.com/office/word/2010/wordml" xmlns:w15="http://schemas.microsoft.com/office/word/2012/wordml" xmlns:w16cex="http://schemas.microsoft.com/office/word/2018/wordml/cex" xmlns:w16cid="http://schemas.microsoft.com/office/word/2016/wordml/cid" xmlns:w16="http://schemas.microsoft.com/office/word/2018/wordml" xmlns:w16sdtdh="http://schemas.microsoft.com/office/word/2020/wordml/sdtdatahash" xmlns:w16se="http://schemas.microsoft.com/office/word/2015/wordml/symex" xmlns:wpg="http://schemas.microsoft.com/office/word/2010/wordprocessingGroup" xmlns:wpi="http://schemas.microsoft.com/office/word/2010/wordprocessingInk" xmlns:wne="http://schemas.microsoft.com/office/word/2006/wordml" xmlns:wps="http://schemas.microsoft.com/office/word/2010/wordprocessingShape" mc:Ignorable="w14 w15 w16se w16cid w16 w16cex w16sdtdh wp14">
+<w:numbering xmlns:wpc="http://schemas.microsoft.com/office/word/2010/wordprocessingCanvas" xmlns:cx="http://schemas.microsoft.com/office/drawing/2014/chartex" xmlns:cx1="http://schemas.microsoft.com/office/drawing/2015/9/8/chartex" xmlns:cx2="http://schemas.microsoft.com/office/drawing/2015/10/21/chartex" xmlns:cx3="http://schemas.microsoft.com/office/drawing/2016/5/9/chartex" xmlns:cx4="http://schemas.microsoft.com/office/drawing/2016/5/10/chartex" xmlns:cx5="http://schemas.microsoft.com/office/drawing/2016/5/11/chartex" xmlns:cx6="http://schemas.microsoft.com/office/drawing/2016/5/12/chartex" xmlns:cx7="http://schemas.microsoft.com/office/drawing/2016/5/13/chartex" xmlns:cx8="http://schemas.microsoft.com/office/drawing/2016/5/14/chartex" xmlns:mc="http://schemas.openxmlformats.org/markup-compatibility/2006" xmlns:aink="http://schemas.microsoft.com/office/drawing/2016/ink" xmlns:am3d="http://schemas.microsoft.com/office/drawing/2017/model3d" xmlns:o="urn:schemas-microsoft-com:office:office" xmlns:r="http://schemas.openxmlformats.org/officeDocument/2006/relationships" xmlns:m="http://schemas.openxmlformats.org/officeDocument/2006/math" xmlns:v="urn:schemas-microsoft-com:vml" xmlns:wp14="http://schemas.microsoft.com/office/word/2010/wordprocessingDrawing" xmlns:wp="http://schemas.openxmlformats.org/drawingml/2006/wordprocessingDrawing" xmlns:w10="urn:schemas-microsoft-com:office:word" xmlns:w="http://schemas.openxmlformats.org/wordprocessingml/2006/main" xmlns:w14="http://schemas.microsoft.com/office/word/2010/wordml" xmlns:w15="http://schemas.microsoft.com/office/word/2012/wordml" xmlns:w16cex="http://schemas.microsoft.com/office/word/2018/wordml/cex" xmlns:w16cid="http://schemas.microsoft.com/office/word/2016/wordml/cid" xmlns:w16="http://schemas.microsoft.com/office/word/2018/wordml" xmlns:w16se="http://schemas.microsoft.com/office/word/2015/wordml/symex" xmlns:wpg="http://schemas.microsoft.com/office/word/2010/wordprocessingGroup" xmlns:wpi="http://schemas.microsoft.com/office/word/2010/wordprocessingInk" xmlns:wne="http://schemas.microsoft.com/office/word/2006/wordml" xmlns:wps="http://schemas.microsoft.com/office/word/2010/wordprocessingShape" mc:Ignorable="w14 w15 w16se w16cid w16 w16cex wp14">
   <w:abstractNum w:abstractNumId="0" w15:restartNumberingAfterBreak="0">
     <w:nsid w:val="06F05B42"/>
     <w:multiLevelType w:val="hybridMultilevel"/>
@@ -12365,7 +12940,7 @@
     <w:lvl w:ilvl="0" w:tplc="A0E28166">
       <w:start w:val="1"/>
       <w:numFmt w:val="decimal"/>
-      <w:pStyle w:val="2"/>
+      <w:pStyle w:val="Heading2"/>
       <w:lvlText w:val="%1."/>
       <w:lvlJc w:val="left"/>
       <w:pPr>
@@ -13577,47 +14152,55 @@
       </w:rPr>
     </w:lvl>
   </w:abstractNum>
-  <w:num w:numId="1" w16cid:durableId="1236165956">
+  <w:num w:numId="1">
     <w:abstractNumId w:val="1"/>
   </w:num>
-  <w:num w:numId="2" w16cid:durableId="911041919">
+  <w:num w:numId="2">
     <w:abstractNumId w:val="8"/>
   </w:num>
-  <w:num w:numId="3" w16cid:durableId="1753509350">
+  <w:num w:numId="3">
     <w:abstractNumId w:val="0"/>
   </w:num>
-  <w:num w:numId="4" w16cid:durableId="419107656">
+  <w:num w:numId="4">
     <w:abstractNumId w:val="6"/>
   </w:num>
-  <w:num w:numId="5" w16cid:durableId="787431857">
+  <w:num w:numId="5">
     <w:abstractNumId w:val="4"/>
   </w:num>
-  <w:num w:numId="6" w16cid:durableId="1730877851">
+  <w:num w:numId="6">
     <w:abstractNumId w:val="10"/>
   </w:num>
-  <w:num w:numId="7" w16cid:durableId="842671202">
+  <w:num w:numId="7">
     <w:abstractNumId w:val="2"/>
   </w:num>
-  <w:num w:numId="8" w16cid:durableId="411663853">
+  <w:num w:numId="8">
     <w:abstractNumId w:val="5"/>
   </w:num>
-  <w:num w:numId="9" w16cid:durableId="1906600676">
+  <w:num w:numId="9">
     <w:abstractNumId w:val="7"/>
   </w:num>
-  <w:num w:numId="10" w16cid:durableId="1190603756">
+  <w:num w:numId="10">
     <w:abstractNumId w:val="9"/>
   </w:num>
-  <w:num w:numId="11" w16cid:durableId="492137268">
+  <w:num w:numId="11">
     <w:abstractNumId w:val="3"/>
   </w:num>
-  <w:num w:numId="12" w16cid:durableId="790172147">
+  <w:num w:numId="12">
     <w:abstractNumId w:val="11"/>
   </w:num>
 </w:numbering>
 </file>
 
+<file path=word/people.xml><?xml version="1.0" encoding="utf-8"?>
+<w15:people xmlns:wpc="http://schemas.microsoft.com/office/word/2010/wordprocessingCanvas" xmlns:cx="http://schemas.microsoft.com/office/drawing/2014/chartex" xmlns:cx1="http://schemas.microsoft.com/office/drawing/2015/9/8/chartex" xmlns:cx2="http://schemas.microsoft.com/office/drawing/2015/10/21/chartex" xmlns:cx3="http://schemas.microsoft.com/office/drawing/2016/5/9/chartex" xmlns:cx4="http://schemas.microsoft.com/office/drawing/2016/5/10/chartex" xmlns:cx5="http://schemas.microsoft.com/office/drawing/2016/5/11/chartex" xmlns:cx6="http://schemas.microsoft.com/office/drawing/2016/5/12/chartex" xmlns:cx7="http://schemas.microsoft.com/office/drawing/2016/5/13/chartex" xmlns:cx8="http://schemas.microsoft.com/office/drawing/2016/5/14/chartex" xmlns:mc="http://schemas.openxmlformats.org/markup-compatibility/2006" xmlns:aink="http://schemas.microsoft.com/office/drawing/2016/ink" xmlns:am3d="http://schemas.microsoft.com/office/drawing/2017/model3d" xmlns:o="urn:schemas-microsoft-com:office:office" xmlns:r="http://schemas.openxmlformats.org/officeDocument/2006/relationships" xmlns:m="http://schemas.openxmlformats.org/officeDocument/2006/math" xmlns:v="urn:schemas-microsoft-com:vml" xmlns:wp14="http://schemas.microsoft.com/office/word/2010/wordprocessingDrawing" xmlns:wp="http://schemas.openxmlformats.org/drawingml/2006/wordprocessingDrawing" xmlns:w10="urn:schemas-microsoft-com:office:word" xmlns:w="http://schemas.openxmlformats.org/wordprocessingml/2006/main" xmlns:w14="http://schemas.microsoft.com/office/word/2010/wordml" xmlns:w15="http://schemas.microsoft.com/office/word/2012/wordml" xmlns:w16cex="http://schemas.microsoft.com/office/word/2018/wordml/cex" xmlns:w16cid="http://schemas.microsoft.com/office/word/2016/wordml/cid" xmlns:w16="http://schemas.microsoft.com/office/word/2018/wordml" xmlns:w16se="http://schemas.microsoft.com/office/word/2015/wordml/symex" xmlns:wpg="http://schemas.microsoft.com/office/word/2010/wordprocessingGroup" xmlns:wpi="http://schemas.microsoft.com/office/word/2010/wordprocessingInk" xmlns:wne="http://schemas.microsoft.com/office/word/2006/wordml" xmlns:wps="http://schemas.microsoft.com/office/word/2010/wordprocessingShape" mc:Ignorable="w14 w15 w16se w16cid w16 w16cex wp14">
+  <w15:person w15:author="Galka Boteva">
+    <w15:presenceInfo w15:providerId="Windows Live" w15:userId="c17f3ee2476c9dcc"/>
+  </w15:person>
+</w15:people>
+</file>
+
 <file path=word/styles.xml><?xml version="1.0" encoding="utf-8"?>
-<w:styles xmlns:mc="http://schemas.openxmlformats.org/markup-compatibility/2006" xmlns:r="http://schemas.openxmlformats.org/officeDocument/2006/relationships" xmlns:w="http://schemas.openxmlformats.org/wordprocessingml/2006/main" xmlns:w14="http://schemas.microsoft.com/office/word/2010/wordml" xmlns:w15="http://schemas.microsoft.com/office/word/2012/wordml" xmlns:w16cex="http://schemas.microsoft.com/office/word/2018/wordml/cex" xmlns:w16cid="http://schemas.microsoft.com/office/word/2016/wordml/cid" xmlns:w16="http://schemas.microsoft.com/office/word/2018/wordml" xmlns:w16sdtdh="http://schemas.microsoft.com/office/word/2020/wordml/sdtdatahash" xmlns:w16se="http://schemas.microsoft.com/office/word/2015/wordml/symex" mc:Ignorable="w14 w15 w16se w16cid w16 w16cex w16sdtdh">
+<w:styles xmlns:mc="http://schemas.openxmlformats.org/markup-compatibility/2006" xmlns:r="http://schemas.openxmlformats.org/officeDocument/2006/relationships" xmlns:w="http://schemas.openxmlformats.org/wordprocessingml/2006/main" xmlns:w14="http://schemas.microsoft.com/office/word/2010/wordml" xmlns:w15="http://schemas.microsoft.com/office/word/2012/wordml" xmlns:w16cex="http://schemas.microsoft.com/office/word/2018/wordml/cex" xmlns:w16cid="http://schemas.microsoft.com/office/word/2016/wordml/cid" xmlns:w16="http://schemas.microsoft.com/office/word/2018/wordml" xmlns:w16se="http://schemas.microsoft.com/office/word/2015/wordml/symex" mc:Ignorable="w14 w15 w16se w16cid w16 w16cex">
   <w:docDefaults>
     <w:rPrDefault>
       <w:rPr>
@@ -14011,7 +14594,7 @@
     <w:lsdException w:name="Unresolved Mention" w:semiHidden="1" w:unhideWhenUsed="1"/>
     <w:lsdException w:name="Smart Link" w:semiHidden="1" w:unhideWhenUsed="1"/>
   </w:latentStyles>
-  <w:style w:type="paragraph" w:default="1" w:styleId="a">
+  <w:style w:type="paragraph" w:default="1" w:styleId="Normal">
     <w:name w:val="Normal"/>
     <w:qFormat/>
     <w:rsid w:val="00DF1854"/>
@@ -14019,11 +14602,11 @@
       <w:spacing w:before="80" w:after="120" w:line="276" w:lineRule="auto"/>
     </w:pPr>
   </w:style>
-  <w:style w:type="paragraph" w:styleId="1">
+  <w:style w:type="paragraph" w:styleId="Heading1">
     <w:name w:val="heading 1"/>
-    <w:basedOn w:val="a"/>
-    <w:next w:val="a"/>
-    <w:link w:val="10"/>
+    <w:basedOn w:val="Normal"/>
+    <w:next w:val="Normal"/>
+    <w:link w:val="Heading1Char"/>
     <w:uiPriority w:val="9"/>
     <w:qFormat/>
     <w:rsid w:val="00DF1854"/>
@@ -14041,11 +14624,11 @@
       <w:szCs w:val="32"/>
     </w:rPr>
   </w:style>
-  <w:style w:type="paragraph" w:styleId="2">
+  <w:style w:type="paragraph" w:styleId="Heading2">
     <w:name w:val="heading 2"/>
-    <w:basedOn w:val="a"/>
-    <w:next w:val="a"/>
-    <w:link w:val="20"/>
+    <w:basedOn w:val="Normal"/>
+    <w:next w:val="Normal"/>
+    <w:link w:val="Heading2Char"/>
     <w:uiPriority w:val="9"/>
     <w:qFormat/>
     <w:rsid w:val="00DF1854"/>
@@ -14067,11 +14650,11 @@
       <w:szCs w:val="36"/>
     </w:rPr>
   </w:style>
-  <w:style w:type="paragraph" w:styleId="3">
+  <w:style w:type="paragraph" w:styleId="Heading3">
     <w:name w:val="heading 3"/>
-    <w:basedOn w:val="a"/>
-    <w:next w:val="a"/>
-    <w:link w:val="30"/>
+    <w:basedOn w:val="Normal"/>
+    <w:next w:val="Normal"/>
+    <w:link w:val="Heading3Char"/>
     <w:uiPriority w:val="9"/>
     <w:unhideWhenUsed/>
     <w:qFormat/>
@@ -14090,11 +14673,11 @@
       <w:szCs w:val="32"/>
     </w:rPr>
   </w:style>
-  <w:style w:type="paragraph" w:styleId="4">
+  <w:style w:type="paragraph" w:styleId="Heading4">
     <w:name w:val="heading 4"/>
-    <w:basedOn w:val="a"/>
-    <w:next w:val="a"/>
-    <w:link w:val="40"/>
+    <w:basedOn w:val="Normal"/>
+    <w:next w:val="Normal"/>
+    <w:link w:val="Heading4Char"/>
     <w:uiPriority w:val="9"/>
     <w:unhideWhenUsed/>
     <w:qFormat/>
@@ -14113,11 +14696,11 @@
       <w:sz w:val="28"/>
     </w:rPr>
   </w:style>
-  <w:style w:type="paragraph" w:styleId="5">
+  <w:style w:type="paragraph" w:styleId="Heading5">
     <w:name w:val="heading 5"/>
-    <w:basedOn w:val="a"/>
-    <w:next w:val="a"/>
-    <w:link w:val="50"/>
+    <w:basedOn w:val="Normal"/>
+    <w:next w:val="Normal"/>
+    <w:link w:val="Heading5Char"/>
     <w:uiPriority w:val="9"/>
     <w:unhideWhenUsed/>
     <w:qFormat/>
@@ -14135,13 +14718,13 @@
       <w:sz w:val="24"/>
     </w:rPr>
   </w:style>
-  <w:style w:type="character" w:default="1" w:styleId="a0">
+  <w:style w:type="character" w:default="1" w:styleId="DefaultParagraphFont">
     <w:name w:val="Default Paragraph Font"/>
     <w:uiPriority w:val="1"/>
     <w:semiHidden/>
     <w:unhideWhenUsed/>
   </w:style>
-  <w:style w:type="table" w:default="1" w:styleId="a1">
+  <w:style w:type="table" w:default="1" w:styleId="TableNormal">
     <w:name w:val="Normal Table"/>
     <w:uiPriority w:val="99"/>
     <w:semiHidden/>
@@ -14156,16 +14739,16 @@
       </w:tblCellMar>
     </w:tblPr>
   </w:style>
-  <w:style w:type="numbering" w:default="1" w:styleId="a2">
+  <w:style w:type="numbering" w:default="1" w:styleId="NoList">
     <w:name w:val="No List"/>
     <w:uiPriority w:val="99"/>
     <w:semiHidden/>
     <w:unhideWhenUsed/>
   </w:style>
-  <w:style w:type="character" w:customStyle="1" w:styleId="10">
-    <w:name w:val="Заглавие 1 Знак"/>
-    <w:basedOn w:val="a0"/>
-    <w:link w:val="1"/>
+  <w:style w:type="character" w:customStyle="1" w:styleId="Heading1Char">
+    <w:name w:val="Heading 1 Char"/>
+    <w:basedOn w:val="DefaultParagraphFont"/>
+    <w:link w:val="Heading1"/>
     <w:uiPriority w:val="9"/>
     <w:qFormat/>
     <w:rsid w:val="00DF1854"/>
@@ -14177,10 +14760,10 @@
       <w:szCs w:val="32"/>
     </w:rPr>
   </w:style>
-  <w:style w:type="character" w:customStyle="1" w:styleId="20">
-    <w:name w:val="Заглавие 2 Знак"/>
-    <w:basedOn w:val="a0"/>
-    <w:link w:val="2"/>
+  <w:style w:type="character" w:customStyle="1" w:styleId="Heading2Char">
+    <w:name w:val="Heading 2 Char"/>
+    <w:basedOn w:val="DefaultParagraphFont"/>
+    <w:link w:val="Heading2"/>
     <w:uiPriority w:val="9"/>
     <w:rsid w:val="00DF1854"/>
     <w:rPr>
@@ -14192,10 +14775,10 @@
       <w:szCs w:val="36"/>
     </w:rPr>
   </w:style>
-  <w:style w:type="character" w:customStyle="1" w:styleId="30">
-    <w:name w:val="Заглавие 3 Знак"/>
-    <w:basedOn w:val="a0"/>
-    <w:link w:val="3"/>
+  <w:style w:type="character" w:customStyle="1" w:styleId="Heading3Char">
+    <w:name w:val="Heading 3 Char"/>
+    <w:basedOn w:val="DefaultParagraphFont"/>
+    <w:link w:val="Heading3"/>
     <w:uiPriority w:val="9"/>
     <w:rsid w:val="00DF1854"/>
     <w:rPr>
@@ -14206,10 +14789,10 @@
       <w:szCs w:val="32"/>
     </w:rPr>
   </w:style>
-  <w:style w:type="character" w:customStyle="1" w:styleId="40">
-    <w:name w:val="Заглавие 4 Знак"/>
-    <w:basedOn w:val="a0"/>
-    <w:link w:val="4"/>
+  <w:style w:type="character" w:customStyle="1" w:styleId="Heading4Char">
+    <w:name w:val="Heading 4 Char"/>
+    <w:basedOn w:val="DefaultParagraphFont"/>
+    <w:link w:val="Heading4"/>
     <w:uiPriority w:val="9"/>
     <w:qFormat/>
     <w:rsid w:val="00DF1854"/>
@@ -14221,10 +14804,10 @@
       <w:sz w:val="28"/>
     </w:rPr>
   </w:style>
-  <w:style w:type="character" w:customStyle="1" w:styleId="50">
-    <w:name w:val="Заглавие 5 Знак"/>
-    <w:basedOn w:val="a0"/>
-    <w:link w:val="5"/>
+  <w:style w:type="character" w:customStyle="1" w:styleId="Heading5Char">
+    <w:name w:val="Heading 5 Char"/>
+    <w:basedOn w:val="DefaultParagraphFont"/>
+    <w:link w:val="Heading5"/>
     <w:uiPriority w:val="9"/>
     <w:qFormat/>
     <w:rsid w:val="00DF1854"/>
@@ -14235,10 +14818,10 @@
       <w:sz w:val="24"/>
     </w:rPr>
   </w:style>
-  <w:style w:type="paragraph" w:styleId="a3">
+  <w:style w:type="paragraph" w:styleId="Header">
     <w:name w:val="header"/>
-    <w:basedOn w:val="a"/>
-    <w:link w:val="a4"/>
+    <w:basedOn w:val="Normal"/>
+    <w:link w:val="HeaderChar"/>
     <w:uiPriority w:val="99"/>
     <w:unhideWhenUsed/>
     <w:rsid w:val="00DF1854"/>
@@ -14250,17 +14833,17 @@
       <w:spacing w:after="0" w:line="240" w:lineRule="auto"/>
     </w:pPr>
   </w:style>
-  <w:style w:type="character" w:customStyle="1" w:styleId="a4">
-    <w:name w:val="Горен колонтитул Знак"/>
-    <w:basedOn w:val="a0"/>
-    <w:link w:val="a3"/>
+  <w:style w:type="character" w:customStyle="1" w:styleId="HeaderChar">
+    <w:name w:val="Header Char"/>
+    <w:basedOn w:val="DefaultParagraphFont"/>
+    <w:link w:val="Header"/>
     <w:uiPriority w:val="99"/>
     <w:rsid w:val="00DF1854"/>
   </w:style>
-  <w:style w:type="paragraph" w:styleId="a5">
+  <w:style w:type="paragraph" w:styleId="Footer">
     <w:name w:val="footer"/>
-    <w:basedOn w:val="a"/>
-    <w:link w:val="a6"/>
+    <w:basedOn w:val="Normal"/>
+    <w:link w:val="FooterChar"/>
     <w:uiPriority w:val="99"/>
     <w:unhideWhenUsed/>
     <w:rsid w:val="00DF1854"/>
@@ -14272,16 +14855,16 @@
       <w:spacing w:after="0" w:line="240" w:lineRule="auto"/>
     </w:pPr>
   </w:style>
-  <w:style w:type="character" w:customStyle="1" w:styleId="a6">
-    <w:name w:val="Долен колонтитул Знак"/>
-    <w:basedOn w:val="a0"/>
-    <w:link w:val="a5"/>
+  <w:style w:type="character" w:customStyle="1" w:styleId="FooterChar">
+    <w:name w:val="Footer Char"/>
+    <w:basedOn w:val="DefaultParagraphFont"/>
+    <w:link w:val="Footer"/>
     <w:uiPriority w:val="99"/>
     <w:rsid w:val="00DF1854"/>
   </w:style>
-  <w:style w:type="character" w:styleId="a7">
+  <w:style w:type="character" w:styleId="Hyperlink">
     <w:name w:val="Hyperlink"/>
-    <w:basedOn w:val="a0"/>
+    <w:basedOn w:val="DefaultParagraphFont"/>
     <w:uiPriority w:val="99"/>
     <w:unhideWhenUsed/>
     <w:rsid w:val="00DF1854"/>
@@ -14290,10 +14873,10 @@
       <w:u w:val="single"/>
     </w:rPr>
   </w:style>
-  <w:style w:type="paragraph" w:styleId="a8">
+  <w:style w:type="paragraph" w:styleId="ListParagraph">
     <w:name w:val="List Paragraph"/>
-    <w:basedOn w:val="a"/>
-    <w:link w:val="a9"/>
+    <w:basedOn w:val="Normal"/>
+    <w:link w:val="ListParagraphChar"/>
     <w:uiPriority w:val="34"/>
     <w:qFormat/>
     <w:rsid w:val="00DF1854"/>
@@ -14304,7 +14887,7 @@
   </w:style>
   <w:style w:type="paragraph" w:customStyle="1" w:styleId="Code">
     <w:name w:val="Code"/>
-    <w:basedOn w:val="a"/>
+    <w:basedOn w:val="Normal"/>
     <w:link w:val="CodeChar"/>
     <w:qFormat/>
     <w:rsid w:val="00DF1854"/>
@@ -14316,7 +14899,7 @@
   </w:style>
   <w:style w:type="character" w:customStyle="1" w:styleId="CodeChar">
     <w:name w:val="Code Char"/>
-    <w:basedOn w:val="a0"/>
+    <w:basedOn w:val="DefaultParagraphFont"/>
     <w:link w:val="Code"/>
     <w:qFormat/>
     <w:rsid w:val="00DF1854"/>
@@ -14326,9 +14909,9 @@
       <w:noProof/>
     </w:rPr>
   </w:style>
-  <w:style w:type="table" w:styleId="aa">
+  <w:style w:type="table" w:styleId="TableGrid">
     <w:name w:val="Table Grid"/>
-    <w:basedOn w:val="a1"/>
+    <w:basedOn w:val="TableNormal"/>
     <w:uiPriority w:val="59"/>
     <w:rsid w:val="00DF1854"/>
     <w:pPr>
@@ -14345,13 +14928,81 @@
       </w:tblBorders>
     </w:tblPr>
   </w:style>
-  <w:style w:type="character" w:customStyle="1" w:styleId="a9">
-    <w:name w:val="Списък на абзаци Знак"/>
-    <w:basedOn w:val="a0"/>
-    <w:link w:val="a8"/>
+  <w:style w:type="character" w:customStyle="1" w:styleId="ListParagraphChar">
+    <w:name w:val="List Paragraph Char"/>
+    <w:basedOn w:val="DefaultParagraphFont"/>
+    <w:link w:val="ListParagraph"/>
     <w:uiPriority w:val="34"/>
     <w:qFormat/>
     <w:rsid w:val="00DF1854"/>
+  </w:style>
+  <w:style w:type="character" w:styleId="CommentReference">
+    <w:name w:val="annotation reference"/>
+    <w:basedOn w:val="DefaultParagraphFont"/>
+    <w:uiPriority w:val="99"/>
+    <w:semiHidden/>
+    <w:unhideWhenUsed/>
+    <w:rsid w:val="009B2D08"/>
+    <w:rPr>
+      <w:sz w:val="16"/>
+      <w:szCs w:val="16"/>
+    </w:rPr>
+  </w:style>
+  <w:style w:type="paragraph" w:styleId="CommentText">
+    <w:name w:val="annotation text"/>
+    <w:basedOn w:val="Normal"/>
+    <w:link w:val="CommentTextChar"/>
+    <w:uiPriority w:val="99"/>
+    <w:semiHidden/>
+    <w:unhideWhenUsed/>
+    <w:rsid w:val="009B2D08"/>
+    <w:pPr>
+      <w:spacing w:line="240" w:lineRule="auto"/>
+    </w:pPr>
+    <w:rPr>
+      <w:sz w:val="20"/>
+      <w:szCs w:val="20"/>
+    </w:rPr>
+  </w:style>
+  <w:style w:type="character" w:customStyle="1" w:styleId="CommentTextChar">
+    <w:name w:val="Comment Text Char"/>
+    <w:basedOn w:val="DefaultParagraphFont"/>
+    <w:link w:val="CommentText"/>
+    <w:uiPriority w:val="99"/>
+    <w:semiHidden/>
+    <w:rsid w:val="009B2D08"/>
+    <w:rPr>
+      <w:sz w:val="20"/>
+      <w:szCs w:val="20"/>
+    </w:rPr>
+  </w:style>
+  <w:style w:type="paragraph" w:styleId="CommentSubject">
+    <w:name w:val="annotation subject"/>
+    <w:basedOn w:val="CommentText"/>
+    <w:next w:val="CommentText"/>
+    <w:link w:val="CommentSubjectChar"/>
+    <w:uiPriority w:val="99"/>
+    <w:semiHidden/>
+    <w:unhideWhenUsed/>
+    <w:rsid w:val="009B2D08"/>
+    <w:rPr>
+      <w:b/>
+      <w:bCs/>
+    </w:rPr>
+  </w:style>
+  <w:style w:type="character" w:customStyle="1" w:styleId="CommentSubjectChar">
+    <w:name w:val="Comment Subject Char"/>
+    <w:basedOn w:val="CommentTextChar"/>
+    <w:link w:val="CommentSubject"/>
+    <w:uiPriority w:val="99"/>
+    <w:semiHidden/>
+    <w:rsid w:val="009B2D08"/>
+    <w:rPr>
+      <w:b/>
+      <w:bCs/>
+      <w:sz w:val="20"/>
+      <w:szCs w:val="20"/>
+    </w:rPr>
   </w:style>
 </w:styles>
 </file>

</xml_diff>